<commit_message>
add doc api bootcamp + doc node advanced + Chat UI
</commit_message>
<xml_diff>
--- a/Notes.docx
+++ b/Notes.docx
@@ -9596,7 +9596,21 @@
           <w:bCs/>
           <w:color w:val="000000" w:themeColor="text1"/>
         </w:rPr>
-        <w:t>Thêm header để chống attack.</w:t>
+        <w:t>Thêm header để chố</w:t>
+      </w:r>
+      <w:r>
+        <w:rPr>
+          <w:bCs/>
+          <w:color w:val="000000" w:themeColor="text1"/>
+        </w:rPr>
+        <w:t>ng attack</w:t>
+      </w:r>
+      <w:r>
+        <w:rPr>
+          <w:bCs/>
+          <w:color w:val="000000" w:themeColor="text1"/>
+        </w:rPr>
+        <w:t>.</w:t>
       </w:r>
     </w:p>
     <w:p>
@@ -11824,19 +11838,6 @@
           <w:bCs/>
         </w:rPr>
       </w:pPr>
-    </w:p>
-    <w:p>
-      <w:pPr>
-        <w:tabs>
-          <w:tab w:val="left" w:pos="720"/>
-          <w:tab w:val="left" w:pos="1440"/>
-          <w:tab w:val="left" w:pos="2160"/>
-          <w:tab w:val="left" w:pos="3201"/>
-        </w:tabs>
-        <w:rPr>
-          <w:bCs/>
-        </w:rPr>
-      </w:pPr>
       <w:r>
         <w:rPr>
           <w:bCs/>
@@ -11883,19 +11884,6 @@
           <w:bCs/>
         </w:rPr>
       </w:pPr>
-    </w:p>
-    <w:p>
-      <w:pPr>
-        <w:tabs>
-          <w:tab w:val="left" w:pos="720"/>
-          <w:tab w:val="left" w:pos="1440"/>
-          <w:tab w:val="left" w:pos="2160"/>
-          <w:tab w:val="left" w:pos="3201"/>
-        </w:tabs>
-        <w:rPr>
-          <w:bCs/>
-        </w:rPr>
-      </w:pPr>
       <w:r>
         <w:rPr>
           <w:bCs/>
@@ -12193,6 +12181,3747 @@
         <w:rPr>
           <w:bCs/>
         </w:rPr>
+      </w:pPr>
+    </w:p>
+    <w:p>
+      <w:pPr>
+        <w:tabs>
+          <w:tab w:val="left" w:pos="720"/>
+          <w:tab w:val="left" w:pos="1440"/>
+          <w:tab w:val="left" w:pos="2160"/>
+          <w:tab w:val="left" w:pos="3201"/>
+        </w:tabs>
+        <w:rPr>
+          <w:bCs/>
+        </w:rPr>
+      </w:pPr>
+      <w:r>
+        <w:rPr>
+          <w:bCs/>
+        </w:rPr>
+        <w:t xml:space="preserve">Package: </w:t>
+      </w:r>
+      <w:r>
+        <w:rPr>
+          <w:b/>
+          <w:bCs/>
+          <w:color w:val="FF0000"/>
+        </w:rPr>
+        <w:t>npm install node-geocoder</w:t>
+      </w:r>
+    </w:p>
+    <w:p>
+      <w:pPr>
+        <w:tabs>
+          <w:tab w:val="left" w:pos="720"/>
+          <w:tab w:val="left" w:pos="1440"/>
+          <w:tab w:val="left" w:pos="2160"/>
+          <w:tab w:val="left" w:pos="3201"/>
+        </w:tabs>
+        <w:rPr>
+          <w:bCs/>
+        </w:rPr>
+      </w:pPr>
+      <w:r>
+        <w:rPr>
+          <w:bCs/>
+        </w:rPr>
+        <w:t xml:space="preserve">Thư viện giúp detect từ 1 địa chỉ cung cấp từ client có thể lấy dc thông tin như sau: </w:t>
+      </w:r>
+    </w:p>
+    <w:p>
+      <w:pPr>
+        <w:tabs>
+          <w:tab w:val="left" w:pos="720"/>
+          <w:tab w:val="left" w:pos="1440"/>
+          <w:tab w:val="left" w:pos="2160"/>
+          <w:tab w:val="left" w:pos="3201"/>
+        </w:tabs>
+        <w:rPr>
+          <w:bCs/>
+        </w:rPr>
+      </w:pPr>
+      <w:r>
+        <w:rPr>
+          <w:bCs/>
+        </w:rPr>
+        <w:t>Quốc gia, kinh-vĩ độ,...</w:t>
+      </w:r>
+    </w:p>
+    <w:p>
+      <w:pPr>
+        <w:tabs>
+          <w:tab w:val="left" w:pos="720"/>
+          <w:tab w:val="left" w:pos="1440"/>
+          <w:tab w:val="left" w:pos="2160"/>
+          <w:tab w:val="left" w:pos="3201"/>
+        </w:tabs>
+        <w:rPr>
+          <w:bCs/>
+        </w:rPr>
+      </w:pPr>
+      <w:r>
+        <w:rPr>
+          <w:bCs/>
+        </w:rPr>
+        <w:t>Từ các provider như Google, Map Quest</w:t>
+      </w:r>
+    </w:p>
+    <w:p>
+      <w:pPr>
+        <w:tabs>
+          <w:tab w:val="left" w:pos="720"/>
+          <w:tab w:val="left" w:pos="1440"/>
+          <w:tab w:val="left" w:pos="2160"/>
+          <w:tab w:val="left" w:pos="3201"/>
+        </w:tabs>
+        <w:rPr>
+          <w:bCs/>
+        </w:rPr>
+      </w:pPr>
+      <w:r>
+        <w:rPr>
+          <w:noProof/>
+        </w:rPr>
+        <w:drawing>
+          <wp:inline distT="0" distB="0" distL="0" distR="0" wp14:anchorId="70360C45" wp14:editId="2E957A40">
+            <wp:extent cx="2006300" cy="2705100"/>
+            <wp:effectExtent l="0" t="0" r="0" b="0"/>
+            <wp:docPr id="2" name="Picture 2"/>
+            <wp:cNvGraphicFramePr>
+              <a:graphicFrameLocks xmlns:a="http://schemas.openxmlformats.org/drawingml/2006/main" noChangeAspect="1"/>
+            </wp:cNvGraphicFramePr>
+            <a:graphic xmlns:a="http://schemas.openxmlformats.org/drawingml/2006/main">
+              <a:graphicData uri="http://schemas.openxmlformats.org/drawingml/2006/picture">
+                <pic:pic xmlns:pic="http://schemas.openxmlformats.org/drawingml/2006/picture">
+                  <pic:nvPicPr>
+                    <pic:cNvPr id="1" name=""/>
+                    <pic:cNvPicPr/>
+                  </pic:nvPicPr>
+                  <pic:blipFill>
+                    <a:blip r:embed="rId18"/>
+                    <a:stretch>
+                      <a:fillRect/>
+                    </a:stretch>
+                  </pic:blipFill>
+                  <pic:spPr>
+                    <a:xfrm>
+                      <a:off x="0" y="0"/>
+                      <a:ext cx="2044779" cy="2756982"/>
+                    </a:xfrm>
+                    <a:prstGeom prst="rect">
+                      <a:avLst/>
+                    </a:prstGeom>
+                  </pic:spPr>
+                </pic:pic>
+              </a:graphicData>
+            </a:graphic>
+          </wp:inline>
+        </w:drawing>
+      </w:r>
+    </w:p>
+    <w:p>
+      <w:pPr>
+        <w:tabs>
+          <w:tab w:val="left" w:pos="720"/>
+          <w:tab w:val="left" w:pos="1440"/>
+          <w:tab w:val="left" w:pos="2160"/>
+          <w:tab w:val="left" w:pos="3201"/>
+        </w:tabs>
+        <w:rPr>
+          <w:bCs/>
+        </w:rPr>
+      </w:pPr>
+    </w:p>
+    <w:p>
+      <w:pPr>
+        <w:tabs>
+          <w:tab w:val="left" w:pos="720"/>
+          <w:tab w:val="left" w:pos="1440"/>
+          <w:tab w:val="left" w:pos="2160"/>
+          <w:tab w:val="left" w:pos="3201"/>
+        </w:tabs>
+        <w:rPr>
+          <w:b/>
+          <w:bCs/>
+        </w:rPr>
+      </w:pPr>
+      <w:r>
+        <w:rPr>
+          <w:b/>
+          <w:bCs/>
+        </w:rPr>
+        <w:t xml:space="preserve">Có thể dùng thư viện này kết hợp với mongoDB để làm tính năng tìm kiếm những địa điểm trong </w:t>
+      </w:r>
+      <w:r>
+        <w:rPr>
+          <w:b/>
+          <w:bCs/>
+        </w:rPr>
+        <w:t>phạm vi khoảng cách</w:t>
+      </w:r>
+      <w:r>
+        <w:rPr>
+          <w:b/>
+          <w:bCs/>
+        </w:rPr>
+        <w:t xml:space="preserve"> (vd: 10km,...) với </w:t>
+      </w:r>
+      <w:r>
+        <w:rPr>
+          <w:b/>
+          <w:bCs/>
+        </w:rPr>
+        <w:t>[</w:t>
+      </w:r>
+      <w:r>
+        <w:rPr>
+          <w:b/>
+          <w:bCs/>
+        </w:rPr>
+        <w:t>kinh độ, vĩ độ</w:t>
+      </w:r>
+      <w:r>
+        <w:rPr>
+          <w:b/>
+          <w:bCs/>
+        </w:rPr>
+        <w:t>]</w:t>
+      </w:r>
+      <w:r>
+        <w:rPr>
+          <w:b/>
+          <w:bCs/>
+        </w:rPr>
+        <w:t xml:space="preserve"> cung cấp cho server</w:t>
+      </w:r>
+    </w:p>
+    <w:p>
+      <w:pPr>
+        <w:tabs>
+          <w:tab w:val="left" w:pos="720"/>
+          <w:tab w:val="left" w:pos="1440"/>
+          <w:tab w:val="left" w:pos="2160"/>
+          <w:tab w:val="left" w:pos="3201"/>
+        </w:tabs>
+        <w:rPr>
+          <w:b/>
+          <w:bCs/>
+        </w:rPr>
+      </w:pPr>
+      <w:r>
+        <w:rPr>
+          <w:noProof/>
+        </w:rPr>
+        <w:drawing>
+          <wp:inline distT="0" distB="0" distL="0" distR="0" wp14:anchorId="13748995" wp14:editId="371A6AB9">
+            <wp:extent cx="3295251" cy="1663700"/>
+            <wp:effectExtent l="0" t="0" r="635" b="0"/>
+            <wp:docPr id="12" name="Picture 12"/>
+            <wp:cNvGraphicFramePr>
+              <a:graphicFrameLocks xmlns:a="http://schemas.openxmlformats.org/drawingml/2006/main" noChangeAspect="1"/>
+            </wp:cNvGraphicFramePr>
+            <a:graphic xmlns:a="http://schemas.openxmlformats.org/drawingml/2006/main">
+              <a:graphicData uri="http://schemas.openxmlformats.org/drawingml/2006/picture">
+                <pic:pic xmlns:pic="http://schemas.openxmlformats.org/drawingml/2006/picture">
+                  <pic:nvPicPr>
+                    <pic:cNvPr id="1" name=""/>
+                    <pic:cNvPicPr/>
+                  </pic:nvPicPr>
+                  <pic:blipFill>
+                    <a:blip r:embed="rId19"/>
+                    <a:stretch>
+                      <a:fillRect/>
+                    </a:stretch>
+                  </pic:blipFill>
+                  <pic:spPr>
+                    <a:xfrm>
+                      <a:off x="0" y="0"/>
+                      <a:ext cx="3421517" cy="1727449"/>
+                    </a:xfrm>
+                    <a:prstGeom prst="rect">
+                      <a:avLst/>
+                    </a:prstGeom>
+                  </pic:spPr>
+                </pic:pic>
+              </a:graphicData>
+            </a:graphic>
+          </wp:inline>
+        </w:drawing>
+      </w:r>
+      <w:r>
+        <w:rPr>
+          <w:b/>
+          <w:bCs/>
+        </w:rPr>
+        <w:t xml:space="preserve"> </w:t>
+      </w:r>
+    </w:p>
+    <w:p>
+      <w:pPr>
+        <w:tabs>
+          <w:tab w:val="left" w:pos="720"/>
+          <w:tab w:val="left" w:pos="1440"/>
+          <w:tab w:val="left" w:pos="2160"/>
+          <w:tab w:val="left" w:pos="3201"/>
+        </w:tabs>
+        <w:rPr>
+          <w:b/>
+          <w:bCs/>
+        </w:rPr>
+      </w:pPr>
+      <w:r>
+        <w:rPr>
+          <w:b/>
+          <w:bCs/>
+        </w:rPr>
+        <w:t xml:space="preserve">mongo hỗ trợ tính năng này với thuộc tính </w:t>
+      </w:r>
+      <w:r>
+        <w:rPr>
+          <w:b/>
+          <w:bCs/>
+          <w:color w:val="FF0000"/>
+        </w:rPr>
+        <w:t>$geoWithin</w:t>
+      </w:r>
+      <w:r>
+        <w:rPr>
+          <w:b/>
+          <w:bCs/>
+        </w:rPr>
+        <w:t>.</w:t>
+      </w:r>
+    </w:p>
+    <w:p>
+      <w:pPr>
+        <w:tabs>
+          <w:tab w:val="left" w:pos="720"/>
+          <w:tab w:val="left" w:pos="1440"/>
+          <w:tab w:val="left" w:pos="2160"/>
+          <w:tab w:val="left" w:pos="3201"/>
+        </w:tabs>
+        <w:rPr>
+          <w:b/>
+          <w:bCs/>
+        </w:rPr>
+      </w:pPr>
+    </w:p>
+    <w:p>
+      <w:pPr>
+        <w:tabs>
+          <w:tab w:val="left" w:pos="720"/>
+          <w:tab w:val="left" w:pos="1440"/>
+          <w:tab w:val="left" w:pos="2160"/>
+          <w:tab w:val="left" w:pos="3201"/>
+        </w:tabs>
+        <w:rPr>
+          <w:b/>
+          <w:bCs/>
+        </w:rPr>
+      </w:pPr>
+    </w:p>
+    <w:p>
+      <w:pPr>
+        <w:tabs>
+          <w:tab w:val="left" w:pos="720"/>
+          <w:tab w:val="left" w:pos="1440"/>
+          <w:tab w:val="left" w:pos="2160"/>
+          <w:tab w:val="left" w:pos="3201"/>
+        </w:tabs>
+        <w:rPr>
+          <w:b/>
+          <w:bCs/>
+        </w:rPr>
+      </w:pPr>
+    </w:p>
+    <w:p>
+      <w:pPr>
+        <w:tabs>
+          <w:tab w:val="left" w:pos="720"/>
+          <w:tab w:val="left" w:pos="1440"/>
+          <w:tab w:val="left" w:pos="2160"/>
+          <w:tab w:val="left" w:pos="3201"/>
+        </w:tabs>
+        <w:rPr>
+          <w:rFonts w:ascii="Helvetica" w:hAnsi="Helvetica"/>
+          <w:color w:val="505050"/>
+          <w:sz w:val="18"/>
+          <w:szCs w:val="18"/>
+          <w:shd w:val="clear" w:color="auto" w:fill="FFFFFF"/>
+        </w:rPr>
+      </w:pPr>
+      <w:r>
+        <w:rPr>
+          <w:rFonts w:ascii="Helvetica" w:hAnsi="Helvetica"/>
+          <w:color w:val="505050"/>
+          <w:sz w:val="18"/>
+          <w:szCs w:val="18"/>
+          <w:shd w:val="clear" w:color="auto" w:fill="FFFFFF"/>
+        </w:rPr>
+        <w:lastRenderedPageBreak/>
+        <w:t>...</w:t>
+      </w:r>
+      <w:r>
+        <w:rPr>
+          <w:rFonts w:ascii="Helvetica" w:hAnsi="Helvetica"/>
+          <w:color w:val="505050"/>
+          <w:sz w:val="18"/>
+          <w:szCs w:val="18"/>
+          <w:shd w:val="clear" w:color="auto" w:fill="FFFFFF"/>
+        </w:rPr>
+        <w:t>/api/v1/bootcamps?</w:t>
+      </w:r>
+      <w:r>
+        <w:rPr>
+          <w:rFonts w:ascii="Helvetica" w:hAnsi="Helvetica"/>
+          <w:b/>
+          <w:color w:val="505050"/>
+          <w:sz w:val="18"/>
+          <w:szCs w:val="18"/>
+          <w:shd w:val="clear" w:color="auto" w:fill="FFFFFF"/>
+        </w:rPr>
+        <w:t>averageCost[lte]=10000&amp;location.city=HCM</w:t>
+      </w:r>
+    </w:p>
+    <w:p>
+      <w:pPr>
+        <w:tabs>
+          <w:tab w:val="left" w:pos="720"/>
+          <w:tab w:val="left" w:pos="1440"/>
+          <w:tab w:val="left" w:pos="2160"/>
+          <w:tab w:val="left" w:pos="3201"/>
+        </w:tabs>
+        <w:rPr>
+          <w:rFonts w:ascii="Helvetica" w:hAnsi="Helvetica"/>
+          <w:color w:val="505050"/>
+          <w:sz w:val="18"/>
+          <w:szCs w:val="18"/>
+          <w:shd w:val="clear" w:color="auto" w:fill="FFFFFF"/>
+        </w:rPr>
+      </w:pPr>
+    </w:p>
+    <w:p>
+      <w:pPr>
+        <w:tabs>
+          <w:tab w:val="left" w:pos="720"/>
+          <w:tab w:val="left" w:pos="1440"/>
+          <w:tab w:val="left" w:pos="2160"/>
+          <w:tab w:val="left" w:pos="3201"/>
+        </w:tabs>
+        <w:rPr>
+          <w:rFonts w:ascii="Helvetica" w:hAnsi="Helvetica"/>
+          <w:b/>
+          <w:color w:val="505050"/>
+          <w:sz w:val="18"/>
+          <w:szCs w:val="18"/>
+          <w:shd w:val="clear" w:color="auto" w:fill="FFFFFF"/>
+        </w:rPr>
+      </w:pPr>
+      <w:r>
+        <w:rPr>
+          <w:rFonts w:ascii="Helvetica" w:hAnsi="Helvetica"/>
+          <w:b/>
+          <w:color w:val="505050"/>
+          <w:sz w:val="18"/>
+          <w:szCs w:val="18"/>
+          <w:shd w:val="clear" w:color="auto" w:fill="FFFFFF"/>
+        </w:rPr>
+        <w:t xml:space="preserve">Tương đương: </w:t>
+      </w:r>
+    </w:p>
+    <w:p>
+      <w:pPr>
+        <w:tabs>
+          <w:tab w:val="left" w:pos="720"/>
+          <w:tab w:val="left" w:pos="1440"/>
+          <w:tab w:val="left" w:pos="2160"/>
+          <w:tab w:val="left" w:pos="3201"/>
+        </w:tabs>
+        <w:rPr>
+          <w:rFonts w:ascii="Helvetica" w:hAnsi="Helvetica"/>
+          <w:b/>
+          <w:color w:val="505050"/>
+          <w:sz w:val="18"/>
+          <w:szCs w:val="18"/>
+          <w:shd w:val="clear" w:color="auto" w:fill="FFFFFF"/>
+        </w:rPr>
+      </w:pPr>
+    </w:p>
+    <w:p>
+      <w:pPr>
+        <w:tabs>
+          <w:tab w:val="left" w:pos="720"/>
+          <w:tab w:val="left" w:pos="1440"/>
+          <w:tab w:val="left" w:pos="2160"/>
+          <w:tab w:val="left" w:pos="3201"/>
+        </w:tabs>
+        <w:rPr>
+          <w:b/>
+          <w:bCs/>
+          <w:color w:val="FF0000"/>
+        </w:rPr>
+      </w:pPr>
+      <w:r>
+        <w:rPr>
+          <w:b/>
+          <w:bCs/>
+          <w:color w:val="FF0000"/>
+        </w:rPr>
+        <w:t>{ averageCost: { lte: '10000' }, 'location.city': 'HCM' }</w:t>
+      </w:r>
+    </w:p>
+    <w:p>
+      <w:pPr>
+        <w:tabs>
+          <w:tab w:val="left" w:pos="720"/>
+          <w:tab w:val="left" w:pos="1440"/>
+          <w:tab w:val="left" w:pos="2160"/>
+          <w:tab w:val="left" w:pos="3201"/>
+        </w:tabs>
+        <w:rPr>
+          <w:b/>
+          <w:bCs/>
+          <w:color w:val="FF0000"/>
+        </w:rPr>
+      </w:pPr>
+    </w:p>
+    <w:p>
+      <w:pPr>
+        <w:tabs>
+          <w:tab w:val="left" w:pos="720"/>
+          <w:tab w:val="left" w:pos="1440"/>
+          <w:tab w:val="left" w:pos="2160"/>
+          <w:tab w:val="left" w:pos="3201"/>
+        </w:tabs>
+        <w:rPr>
+          <w:bCs/>
+        </w:rPr>
+      </w:pPr>
+      <w:r>
+        <w:rPr>
+          <w:noProof/>
+        </w:rPr>
+        <w:drawing>
+          <wp:inline distT="0" distB="0" distL="0" distR="0" wp14:anchorId="7C5C2983" wp14:editId="4B8F4278">
+            <wp:extent cx="4838700" cy="5508715"/>
+            <wp:effectExtent l="0" t="0" r="0" b="0"/>
+            <wp:docPr id="6" name="Picture 6"/>
+            <wp:cNvGraphicFramePr>
+              <a:graphicFrameLocks xmlns:a="http://schemas.openxmlformats.org/drawingml/2006/main" noChangeAspect="1"/>
+            </wp:cNvGraphicFramePr>
+            <a:graphic xmlns:a="http://schemas.openxmlformats.org/drawingml/2006/main">
+              <a:graphicData uri="http://schemas.openxmlformats.org/drawingml/2006/picture">
+                <pic:pic xmlns:pic="http://schemas.openxmlformats.org/drawingml/2006/picture">
+                  <pic:nvPicPr>
+                    <pic:cNvPr id="1" name=""/>
+                    <pic:cNvPicPr/>
+                  </pic:nvPicPr>
+                  <pic:blipFill>
+                    <a:blip r:embed="rId20"/>
+                    <a:stretch>
+                      <a:fillRect/>
+                    </a:stretch>
+                  </pic:blipFill>
+                  <pic:spPr>
+                    <a:xfrm>
+                      <a:off x="0" y="0"/>
+                      <a:ext cx="4842800" cy="5513383"/>
+                    </a:xfrm>
+                    <a:prstGeom prst="rect">
+                      <a:avLst/>
+                    </a:prstGeom>
+                  </pic:spPr>
+                </pic:pic>
+              </a:graphicData>
+            </a:graphic>
+          </wp:inline>
+        </w:drawing>
+      </w:r>
+    </w:p>
+    <w:p>
+      <w:pPr>
+        <w:tabs>
+          <w:tab w:val="left" w:pos="720"/>
+          <w:tab w:val="left" w:pos="1440"/>
+          <w:tab w:val="left" w:pos="2160"/>
+          <w:tab w:val="left" w:pos="3201"/>
+        </w:tabs>
+        <w:rPr>
+          <w:b/>
+          <w:bCs/>
+          <w:color w:val="FF0000"/>
+        </w:rPr>
+      </w:pPr>
+    </w:p>
+    <w:p>
+      <w:pPr>
+        <w:tabs>
+          <w:tab w:val="left" w:pos="720"/>
+          <w:tab w:val="left" w:pos="1440"/>
+          <w:tab w:val="left" w:pos="2160"/>
+          <w:tab w:val="left" w:pos="3201"/>
+        </w:tabs>
+        <w:rPr>
+          <w:bCs/>
+        </w:rPr>
+      </w:pPr>
+      <w:r>
+        <w:rPr>
+          <w:b/>
+          <w:bCs/>
+          <w:color w:val="FF0000"/>
+        </w:rPr>
+        <w:t>Query</w:t>
+      </w:r>
+      <w:r>
+        <w:rPr>
+          <w:bCs/>
+          <w:color w:val="FF0000"/>
+        </w:rPr>
+        <w:t xml:space="preserve"> is </w:t>
+      </w:r>
+      <w:r>
+        <w:rPr>
+          <w:b/>
+          <w:bCs/>
+          <w:color w:val="FF0000"/>
+        </w:rPr>
+        <w:t>NOT</w:t>
+      </w:r>
+      <w:r>
+        <w:rPr>
+          <w:bCs/>
+          <w:color w:val="FF0000"/>
+        </w:rPr>
+        <w:t xml:space="preserve"> a </w:t>
+      </w:r>
+      <w:r>
+        <w:rPr>
+          <w:b/>
+          <w:bCs/>
+          <w:color w:val="FF0000"/>
+        </w:rPr>
+        <w:t>PROMISE</w:t>
+      </w:r>
+      <w:r>
+        <w:rPr>
+          <w:bCs/>
+          <w:color w:val="FF0000"/>
+        </w:rPr>
+        <w:t xml:space="preserve"> </w:t>
+      </w:r>
+      <w:r>
+        <w:rPr>
+          <w:bCs/>
+        </w:rPr>
+        <w:t xml:space="preserve">, </w:t>
+      </w:r>
+      <w:r>
+        <w:rPr>
+          <w:b/>
+          <w:bCs/>
+        </w:rPr>
+        <w:t>Query</w:t>
+      </w:r>
+      <w:r>
+        <w:rPr>
+          <w:bCs/>
+        </w:rPr>
+        <w:t xml:space="preserve"> là </w:t>
+      </w:r>
+      <w:r>
+        <w:rPr>
+          <w:b/>
+          <w:bCs/>
+        </w:rPr>
+        <w:t>1 promise-like object (thenable object)</w:t>
+      </w:r>
+      <w:r>
+        <w:rPr>
+          <w:bCs/>
+        </w:rPr>
+        <w:t xml:space="preserve"> nên </w:t>
+      </w:r>
+      <w:r>
+        <w:rPr>
+          <w:b/>
+          <w:bCs/>
+        </w:rPr>
+        <w:t>Query</w:t>
+      </w:r>
+      <w:r>
+        <w:rPr>
+          <w:bCs/>
+        </w:rPr>
+        <w:t xml:space="preserve"> </w:t>
+      </w:r>
+      <w:r>
+        <w:rPr>
+          <w:b/>
+          <w:bCs/>
+          <w:color w:val="FF0000"/>
+        </w:rPr>
+        <w:t>CHỈ</w:t>
+      </w:r>
+      <w:r>
+        <w:rPr>
+          <w:bCs/>
+          <w:color w:val="FF0000"/>
+        </w:rPr>
+        <w:t xml:space="preserve"> </w:t>
+      </w:r>
+      <w:r>
+        <w:rPr>
+          <w:bCs/>
+        </w:rPr>
+        <w:t>thực thi khi nó:</w:t>
+      </w:r>
+    </w:p>
+    <w:p>
+      <w:pPr>
+        <w:pStyle w:val="ListParagraph"/>
+        <w:numPr>
+          <w:ilvl w:val="0"/>
+          <w:numId w:val="1"/>
+        </w:numPr>
+        <w:tabs>
+          <w:tab w:val="left" w:pos="720"/>
+          <w:tab w:val="left" w:pos="1440"/>
+          <w:tab w:val="left" w:pos="2160"/>
+          <w:tab w:val="left" w:pos="3201"/>
+        </w:tabs>
+        <w:rPr>
+          <w:bCs/>
+        </w:rPr>
+      </w:pPr>
+      <w:r>
+        <w:rPr>
+          <w:bCs/>
+        </w:rPr>
+        <w:t xml:space="preserve"> được truyề</w:t>
+      </w:r>
+      <w:r>
+        <w:rPr>
+          <w:bCs/>
+        </w:rPr>
+        <w:t>n vào 1 call</w:t>
+      </w:r>
+      <w:r>
+        <w:rPr>
+          <w:bCs/>
+        </w:rPr>
+        <w:t>back</w:t>
+      </w:r>
+      <w:r>
+        <w:rPr>
+          <w:bCs/>
+        </w:rPr>
+        <w:t>.</w:t>
+      </w:r>
+    </w:p>
+    <w:p>
+      <w:pPr>
+        <w:pStyle w:val="ListParagraph"/>
+        <w:numPr>
+          <w:ilvl w:val="0"/>
+          <w:numId w:val="1"/>
+        </w:numPr>
+        <w:tabs>
+          <w:tab w:val="left" w:pos="720"/>
+          <w:tab w:val="left" w:pos="1440"/>
+          <w:tab w:val="left" w:pos="2160"/>
+          <w:tab w:val="left" w:pos="3201"/>
+        </w:tabs>
+        <w:rPr>
+          <w:bCs/>
+        </w:rPr>
+      </w:pPr>
+      <w:r>
+        <w:rPr>
+          <w:bCs/>
+        </w:rPr>
+        <w:t>.then().catch().</w:t>
+      </w:r>
+    </w:p>
+    <w:p>
+      <w:pPr>
+        <w:pStyle w:val="ListParagraph"/>
+        <w:numPr>
+          <w:ilvl w:val="0"/>
+          <w:numId w:val="1"/>
+        </w:numPr>
+        <w:tabs>
+          <w:tab w:val="left" w:pos="720"/>
+          <w:tab w:val="left" w:pos="1440"/>
+          <w:tab w:val="left" w:pos="2160"/>
+          <w:tab w:val="left" w:pos="3201"/>
+        </w:tabs>
+        <w:rPr>
+          <w:bCs/>
+        </w:rPr>
+      </w:pPr>
+      <w:r>
+        <w:rPr>
+          <w:bCs/>
+        </w:rPr>
+        <w:t>Await.</w:t>
+      </w:r>
+    </w:p>
+    <w:p>
+      <w:pPr>
+        <w:tabs>
+          <w:tab w:val="left" w:pos="720"/>
+          <w:tab w:val="left" w:pos="1440"/>
+          <w:tab w:val="left" w:pos="2160"/>
+          <w:tab w:val="left" w:pos="3201"/>
+        </w:tabs>
+        <w:rPr>
+          <w:bCs/>
+        </w:rPr>
+      </w:pPr>
+    </w:p>
+    <w:p>
+      <w:pPr>
+        <w:tabs>
+          <w:tab w:val="left" w:pos="720"/>
+          <w:tab w:val="left" w:pos="1440"/>
+          <w:tab w:val="left" w:pos="2160"/>
+          <w:tab w:val="left" w:pos="3201"/>
+        </w:tabs>
+        <w:rPr>
+          <w:bCs/>
+        </w:rPr>
+      </w:pPr>
+      <w:r>
+        <w:rPr>
+          <w:bCs/>
+        </w:rPr>
+        <w:t xml:space="preserve">Muốn forward từ </w:t>
+      </w:r>
+      <w:r>
+        <w:rPr>
+          <w:b/>
+          <w:bCs/>
+        </w:rPr>
+        <w:t>route</w:t>
+      </w:r>
+      <w:r>
+        <w:rPr>
+          <w:bCs/>
+        </w:rPr>
+        <w:t xml:space="preserve"> này đến </w:t>
+      </w:r>
+      <w:r>
+        <w:rPr>
+          <w:b/>
+          <w:bCs/>
+        </w:rPr>
+        <w:t>route</w:t>
+      </w:r>
+      <w:r>
+        <w:rPr>
+          <w:bCs/>
+        </w:rPr>
+        <w:t xml:space="preserve"> khác thì ở </w:t>
+      </w:r>
+      <w:r>
+        <w:rPr>
+          <w:b/>
+          <w:bCs/>
+        </w:rPr>
+        <w:t>route</w:t>
+      </w:r>
+      <w:r>
+        <w:rPr>
+          <w:b/>
+          <w:bCs/>
+        </w:rPr>
+        <w:t xml:space="preserve"> muốn</w:t>
+      </w:r>
+      <w:r>
+        <w:rPr>
+          <w:b/>
+          <w:bCs/>
+        </w:rPr>
+        <w:t xml:space="preserve"> forward tới</w:t>
+      </w:r>
+      <w:r>
+        <w:rPr>
+          <w:bCs/>
+        </w:rPr>
+        <w:t xml:space="preserve"> phải set</w:t>
+      </w:r>
+    </w:p>
+    <w:p>
+      <w:pPr>
+        <w:tabs>
+          <w:tab w:val="left" w:pos="720"/>
+          <w:tab w:val="left" w:pos="1440"/>
+          <w:tab w:val="left" w:pos="2160"/>
+          <w:tab w:val="left" w:pos="3201"/>
+        </w:tabs>
+        <w:rPr>
+          <w:b/>
+          <w:bCs/>
+        </w:rPr>
+      </w:pPr>
+      <w:r>
+        <w:rPr>
+          <w:b/>
+          <w:bCs/>
+        </w:rPr>
+        <w:t>MergeParams: true</w:t>
+      </w:r>
+    </w:p>
+    <w:p>
+      <w:pPr>
+        <w:shd w:val="clear" w:color="auto" w:fill="282A36"/>
+        <w:spacing w:line="270" w:lineRule="atLeast"/>
+        <w:rPr>
+          <w:rFonts w:ascii="Consolas" w:eastAsia="Times New Roman" w:hAnsi="Consolas" w:cs="Times New Roman"/>
+          <w:color w:val="F8F8F2"/>
+          <w:sz w:val="20"/>
+          <w:szCs w:val="20"/>
+        </w:rPr>
+      </w:pPr>
+      <w:r>
+        <w:rPr>
+          <w:rFonts w:ascii="Consolas" w:eastAsia="Times New Roman" w:hAnsi="Consolas" w:cs="Times New Roman"/>
+          <w:color w:val="FF79C6"/>
+          <w:sz w:val="20"/>
+          <w:szCs w:val="20"/>
+        </w:rPr>
+        <w:t>const</w:t>
+      </w:r>
+      <w:r>
+        <w:rPr>
+          <w:rFonts w:ascii="Consolas" w:eastAsia="Times New Roman" w:hAnsi="Consolas" w:cs="Times New Roman"/>
+          <w:color w:val="F8F8F2"/>
+          <w:sz w:val="20"/>
+          <w:szCs w:val="20"/>
+        </w:rPr>
+        <w:t> </w:t>
+      </w:r>
+      <w:r>
+        <w:rPr>
+          <w:rFonts w:ascii="Consolas" w:eastAsia="Times New Roman" w:hAnsi="Consolas" w:cs="Times New Roman"/>
+          <w:color w:val="BD93F9"/>
+          <w:sz w:val="20"/>
+          <w:szCs w:val="20"/>
+        </w:rPr>
+        <w:t>router</w:t>
+      </w:r>
+      <w:r>
+        <w:rPr>
+          <w:rFonts w:ascii="Consolas" w:eastAsia="Times New Roman" w:hAnsi="Consolas" w:cs="Times New Roman"/>
+          <w:color w:val="F8F8F2"/>
+          <w:sz w:val="20"/>
+          <w:szCs w:val="20"/>
+        </w:rPr>
+        <w:t> </w:t>
+      </w:r>
+      <w:r>
+        <w:rPr>
+          <w:rFonts w:ascii="Consolas" w:eastAsia="Times New Roman" w:hAnsi="Consolas" w:cs="Times New Roman"/>
+          <w:color w:val="FF79C6"/>
+          <w:sz w:val="20"/>
+          <w:szCs w:val="20"/>
+        </w:rPr>
+        <w:t>=</w:t>
+      </w:r>
+      <w:r>
+        <w:rPr>
+          <w:rFonts w:ascii="Consolas" w:eastAsia="Times New Roman" w:hAnsi="Consolas" w:cs="Times New Roman"/>
+          <w:color w:val="F8F8F2"/>
+          <w:sz w:val="20"/>
+          <w:szCs w:val="20"/>
+        </w:rPr>
+        <w:t> </w:t>
+      </w:r>
+      <w:r>
+        <w:rPr>
+          <w:rFonts w:ascii="Consolas" w:eastAsia="Times New Roman" w:hAnsi="Consolas" w:cs="Times New Roman"/>
+          <w:color w:val="BD93F9"/>
+          <w:sz w:val="20"/>
+          <w:szCs w:val="20"/>
+        </w:rPr>
+        <w:t>express</w:t>
+      </w:r>
+      <w:r>
+        <w:rPr>
+          <w:rFonts w:ascii="Consolas" w:eastAsia="Times New Roman" w:hAnsi="Consolas" w:cs="Times New Roman"/>
+          <w:color w:val="F8F8F2"/>
+          <w:sz w:val="20"/>
+          <w:szCs w:val="20"/>
+        </w:rPr>
+        <w:t>.</w:t>
+      </w:r>
+      <w:r>
+        <w:rPr>
+          <w:rFonts w:ascii="Consolas" w:eastAsia="Times New Roman" w:hAnsi="Consolas" w:cs="Times New Roman"/>
+          <w:color w:val="50FA7B"/>
+          <w:sz w:val="20"/>
+          <w:szCs w:val="20"/>
+        </w:rPr>
+        <w:t>Router</w:t>
+      </w:r>
+      <w:r>
+        <w:rPr>
+          <w:rFonts w:ascii="Consolas" w:eastAsia="Times New Roman" w:hAnsi="Consolas" w:cs="Times New Roman"/>
+          <w:color w:val="F8F8F2"/>
+          <w:sz w:val="20"/>
+          <w:szCs w:val="20"/>
+        </w:rPr>
+        <w:t>({ mergeParams</w:t>
+      </w:r>
+      <w:r>
+        <w:rPr>
+          <w:rFonts w:ascii="Consolas" w:eastAsia="Times New Roman" w:hAnsi="Consolas" w:cs="Times New Roman"/>
+          <w:color w:val="FF79C6"/>
+          <w:sz w:val="20"/>
+          <w:szCs w:val="20"/>
+        </w:rPr>
+        <w:t>:</w:t>
+      </w:r>
+      <w:r>
+        <w:rPr>
+          <w:rFonts w:ascii="Consolas" w:eastAsia="Times New Roman" w:hAnsi="Consolas" w:cs="Times New Roman"/>
+          <w:color w:val="F8F8F2"/>
+          <w:sz w:val="20"/>
+          <w:szCs w:val="20"/>
+        </w:rPr>
+        <w:t> </w:t>
+      </w:r>
+      <w:r>
+        <w:rPr>
+          <w:rFonts w:ascii="Consolas" w:eastAsia="Times New Roman" w:hAnsi="Consolas" w:cs="Times New Roman"/>
+          <w:color w:val="BD93F9"/>
+          <w:sz w:val="20"/>
+          <w:szCs w:val="20"/>
+        </w:rPr>
+        <w:t>true</w:t>
+      </w:r>
+      <w:r>
+        <w:rPr>
+          <w:rFonts w:ascii="Consolas" w:eastAsia="Times New Roman" w:hAnsi="Consolas" w:cs="Times New Roman"/>
+          <w:color w:val="F8F8F2"/>
+          <w:sz w:val="20"/>
+          <w:szCs w:val="20"/>
+        </w:rPr>
+        <w:t> });</w:t>
+      </w:r>
+    </w:p>
+    <w:p>
+      <w:pPr>
+        <w:tabs>
+          <w:tab w:val="left" w:pos="720"/>
+          <w:tab w:val="left" w:pos="1440"/>
+          <w:tab w:val="left" w:pos="2160"/>
+          <w:tab w:val="left" w:pos="3201"/>
+        </w:tabs>
+        <w:rPr>
+          <w:bCs/>
+        </w:rPr>
+      </w:pPr>
+    </w:p>
+    <w:p>
+      <w:pPr>
+        <w:tabs>
+          <w:tab w:val="left" w:pos="720"/>
+          <w:tab w:val="left" w:pos="1440"/>
+          <w:tab w:val="left" w:pos="2160"/>
+          <w:tab w:val="left" w:pos="3201"/>
+        </w:tabs>
+        <w:rPr>
+          <w:bCs/>
+        </w:rPr>
+      </w:pPr>
+    </w:p>
+    <w:p>
+      <w:pPr>
+        <w:tabs>
+          <w:tab w:val="left" w:pos="720"/>
+          <w:tab w:val="left" w:pos="1440"/>
+          <w:tab w:val="left" w:pos="2160"/>
+          <w:tab w:val="left" w:pos="3201"/>
+        </w:tabs>
+        <w:rPr>
+          <w:bCs/>
+        </w:rPr>
+      </w:pPr>
+    </w:p>
+    <w:p>
+      <w:pPr>
+        <w:tabs>
+          <w:tab w:val="left" w:pos="720"/>
+          <w:tab w:val="left" w:pos="1440"/>
+          <w:tab w:val="left" w:pos="2160"/>
+          <w:tab w:val="left" w:pos="3201"/>
+        </w:tabs>
+        <w:rPr>
+          <w:bCs/>
+        </w:rPr>
+      </w:pPr>
+      <w:r>
+        <w:rPr>
+          <w:b/>
+          <w:bCs/>
+        </w:rPr>
+        <w:lastRenderedPageBreak/>
+        <w:t>MongoDB</w:t>
+      </w:r>
+      <w:r>
+        <w:rPr>
+          <w:bCs/>
+        </w:rPr>
+        <w:t xml:space="preserve">: </w:t>
+      </w:r>
+    </w:p>
+    <w:p>
+      <w:pPr>
+        <w:shd w:val="clear" w:color="auto" w:fill="282A36"/>
+        <w:spacing w:line="270" w:lineRule="atLeast"/>
+        <w:rPr>
+          <w:rFonts w:ascii="Consolas" w:eastAsia="Times New Roman" w:hAnsi="Consolas" w:cs="Times New Roman"/>
+          <w:color w:val="F8F8F2"/>
+          <w:sz w:val="20"/>
+          <w:szCs w:val="20"/>
+        </w:rPr>
+      </w:pPr>
+      <w:r>
+        <w:rPr>
+          <w:rFonts w:ascii="Consolas" w:eastAsia="Times New Roman" w:hAnsi="Consolas" w:cs="Times New Roman"/>
+          <w:color w:val="BD93F9"/>
+          <w:sz w:val="20"/>
+          <w:szCs w:val="20"/>
+        </w:rPr>
+        <w:t>BootcampSchema</w:t>
+      </w:r>
+      <w:r>
+        <w:rPr>
+          <w:rFonts w:ascii="Consolas" w:eastAsia="Times New Roman" w:hAnsi="Consolas" w:cs="Times New Roman"/>
+          <w:color w:val="F8F8F2"/>
+          <w:sz w:val="20"/>
+          <w:szCs w:val="20"/>
+        </w:rPr>
+        <w:t>.</w:t>
+      </w:r>
+      <w:r>
+        <w:rPr>
+          <w:rFonts w:ascii="Consolas" w:eastAsia="Times New Roman" w:hAnsi="Consolas" w:cs="Times New Roman"/>
+          <w:color w:val="50FA7B"/>
+          <w:sz w:val="20"/>
+          <w:szCs w:val="20"/>
+        </w:rPr>
+        <w:t>pre</w:t>
+      </w:r>
+      <w:r>
+        <w:rPr>
+          <w:rFonts w:ascii="Consolas" w:eastAsia="Times New Roman" w:hAnsi="Consolas" w:cs="Times New Roman"/>
+          <w:color w:val="F8F8F2"/>
+          <w:sz w:val="20"/>
+          <w:szCs w:val="20"/>
+        </w:rPr>
+        <w:t>(</w:t>
+      </w:r>
+      <w:r>
+        <w:rPr>
+          <w:rFonts w:ascii="Consolas" w:eastAsia="Times New Roman" w:hAnsi="Consolas" w:cs="Times New Roman"/>
+          <w:color w:val="E9F284"/>
+          <w:sz w:val="20"/>
+          <w:szCs w:val="20"/>
+        </w:rPr>
+        <w:t>'</w:t>
+      </w:r>
+      <w:r>
+        <w:rPr>
+          <w:rFonts w:ascii="Consolas" w:eastAsia="Times New Roman" w:hAnsi="Consolas" w:cs="Times New Roman"/>
+          <w:color w:val="F1FA8C"/>
+          <w:sz w:val="20"/>
+          <w:szCs w:val="20"/>
+        </w:rPr>
+        <w:t>save</w:t>
+      </w:r>
+      <w:r>
+        <w:rPr>
+          <w:rFonts w:ascii="Consolas" w:eastAsia="Times New Roman" w:hAnsi="Consolas" w:cs="Times New Roman"/>
+          <w:color w:val="E9F284"/>
+          <w:sz w:val="20"/>
+          <w:szCs w:val="20"/>
+        </w:rPr>
+        <w:t>'</w:t>
+      </w:r>
+      <w:r>
+        <w:rPr>
+          <w:rFonts w:ascii="Consolas" w:eastAsia="Times New Roman" w:hAnsi="Consolas" w:cs="Times New Roman"/>
+          <w:color w:val="F8F8F2"/>
+          <w:sz w:val="20"/>
+          <w:szCs w:val="20"/>
+        </w:rPr>
+        <w:t>, </w:t>
+      </w:r>
+      <w:r>
+        <w:rPr>
+          <w:rFonts w:ascii="Consolas" w:eastAsia="Times New Roman" w:hAnsi="Consolas" w:cs="Times New Roman"/>
+          <w:color w:val="FF79C6"/>
+          <w:sz w:val="20"/>
+          <w:szCs w:val="20"/>
+        </w:rPr>
+        <w:t>function</w:t>
+      </w:r>
+      <w:r>
+        <w:rPr>
+          <w:rFonts w:ascii="Consolas" w:eastAsia="Times New Roman" w:hAnsi="Consolas" w:cs="Times New Roman"/>
+          <w:color w:val="F8F8F2"/>
+          <w:sz w:val="20"/>
+          <w:szCs w:val="20"/>
+        </w:rPr>
+        <w:t> (</w:t>
+      </w:r>
+      <w:r>
+        <w:rPr>
+          <w:rFonts w:ascii="Consolas" w:eastAsia="Times New Roman" w:hAnsi="Consolas" w:cs="Times New Roman"/>
+          <w:i/>
+          <w:iCs/>
+          <w:color w:val="50FA7B"/>
+          <w:sz w:val="20"/>
+          <w:szCs w:val="20"/>
+        </w:rPr>
+        <w:t>next</w:t>
+      </w:r>
+      <w:r>
+        <w:rPr>
+          <w:rFonts w:ascii="Consolas" w:eastAsia="Times New Roman" w:hAnsi="Consolas" w:cs="Times New Roman"/>
+          <w:color w:val="F8F8F2"/>
+          <w:sz w:val="20"/>
+          <w:szCs w:val="20"/>
+        </w:rPr>
+        <w:t>) {</w:t>
+      </w:r>
+    </w:p>
+    <w:p>
+      <w:pPr>
+        <w:shd w:val="clear" w:color="auto" w:fill="282A36"/>
+        <w:spacing w:line="270" w:lineRule="atLeast"/>
+        <w:rPr>
+          <w:rFonts w:ascii="Consolas" w:eastAsia="Times New Roman" w:hAnsi="Consolas" w:cs="Times New Roman"/>
+          <w:color w:val="F8F8F2"/>
+          <w:sz w:val="20"/>
+          <w:szCs w:val="20"/>
+        </w:rPr>
+      </w:pPr>
+      <w:r>
+        <w:rPr>
+          <w:rFonts w:ascii="Consolas" w:eastAsia="Times New Roman" w:hAnsi="Consolas" w:cs="Times New Roman"/>
+          <w:color w:val="F8F8F2"/>
+          <w:sz w:val="20"/>
+          <w:szCs w:val="20"/>
+        </w:rPr>
+        <w:t>    </w:t>
+      </w:r>
+      <w:r>
+        <w:rPr>
+          <w:rFonts w:ascii="Consolas" w:eastAsia="Times New Roman" w:hAnsi="Consolas" w:cs="Times New Roman"/>
+          <w:i/>
+          <w:iCs/>
+          <w:color w:val="BD93F9"/>
+          <w:sz w:val="20"/>
+          <w:szCs w:val="20"/>
+        </w:rPr>
+        <w:t>this</w:t>
+      </w:r>
+      <w:r>
+        <w:rPr>
+          <w:rFonts w:ascii="Consolas" w:eastAsia="Times New Roman" w:hAnsi="Consolas" w:cs="Times New Roman"/>
+          <w:color w:val="F8F8F2"/>
+          <w:sz w:val="20"/>
+          <w:szCs w:val="20"/>
+        </w:rPr>
+        <w:t>.slug </w:t>
+      </w:r>
+      <w:r>
+        <w:rPr>
+          <w:rFonts w:ascii="Consolas" w:eastAsia="Times New Roman" w:hAnsi="Consolas" w:cs="Times New Roman"/>
+          <w:color w:val="FF79C6"/>
+          <w:sz w:val="20"/>
+          <w:szCs w:val="20"/>
+        </w:rPr>
+        <w:t>=</w:t>
+      </w:r>
+      <w:r>
+        <w:rPr>
+          <w:rFonts w:ascii="Consolas" w:eastAsia="Times New Roman" w:hAnsi="Consolas" w:cs="Times New Roman"/>
+          <w:color w:val="F8F8F2"/>
+          <w:sz w:val="20"/>
+          <w:szCs w:val="20"/>
+        </w:rPr>
+        <w:t> </w:t>
+      </w:r>
+      <w:r>
+        <w:rPr>
+          <w:rFonts w:ascii="Consolas" w:eastAsia="Times New Roman" w:hAnsi="Consolas" w:cs="Times New Roman"/>
+          <w:color w:val="50FA7B"/>
+          <w:sz w:val="20"/>
+          <w:szCs w:val="20"/>
+        </w:rPr>
+        <w:t>slugify</w:t>
+      </w:r>
+      <w:r>
+        <w:rPr>
+          <w:rFonts w:ascii="Consolas" w:eastAsia="Times New Roman" w:hAnsi="Consolas" w:cs="Times New Roman"/>
+          <w:color w:val="F8F8F2"/>
+          <w:sz w:val="20"/>
+          <w:szCs w:val="20"/>
+        </w:rPr>
+        <w:t>(</w:t>
+      </w:r>
+      <w:r>
+        <w:rPr>
+          <w:rFonts w:ascii="Consolas" w:eastAsia="Times New Roman" w:hAnsi="Consolas" w:cs="Times New Roman"/>
+          <w:i/>
+          <w:iCs/>
+          <w:color w:val="BD93F9"/>
+          <w:sz w:val="20"/>
+          <w:szCs w:val="20"/>
+        </w:rPr>
+        <w:t>this</w:t>
+      </w:r>
+      <w:r>
+        <w:rPr>
+          <w:rFonts w:ascii="Consolas" w:eastAsia="Times New Roman" w:hAnsi="Consolas" w:cs="Times New Roman"/>
+          <w:color w:val="F8F8F2"/>
+          <w:sz w:val="20"/>
+          <w:szCs w:val="20"/>
+        </w:rPr>
+        <w:t>.name, { lower</w:t>
+      </w:r>
+      <w:r>
+        <w:rPr>
+          <w:rFonts w:ascii="Consolas" w:eastAsia="Times New Roman" w:hAnsi="Consolas" w:cs="Times New Roman"/>
+          <w:color w:val="FF79C6"/>
+          <w:sz w:val="20"/>
+          <w:szCs w:val="20"/>
+        </w:rPr>
+        <w:t>:</w:t>
+      </w:r>
+      <w:r>
+        <w:rPr>
+          <w:rFonts w:ascii="Consolas" w:eastAsia="Times New Roman" w:hAnsi="Consolas" w:cs="Times New Roman"/>
+          <w:color w:val="F8F8F2"/>
+          <w:sz w:val="20"/>
+          <w:szCs w:val="20"/>
+        </w:rPr>
+        <w:t> </w:t>
+      </w:r>
+      <w:r>
+        <w:rPr>
+          <w:rFonts w:ascii="Consolas" w:eastAsia="Times New Roman" w:hAnsi="Consolas" w:cs="Times New Roman"/>
+          <w:color w:val="BD93F9"/>
+          <w:sz w:val="20"/>
+          <w:szCs w:val="20"/>
+        </w:rPr>
+        <w:t>true</w:t>
+      </w:r>
+      <w:r>
+        <w:rPr>
+          <w:rFonts w:ascii="Consolas" w:eastAsia="Times New Roman" w:hAnsi="Consolas" w:cs="Times New Roman"/>
+          <w:color w:val="F8F8F2"/>
+          <w:sz w:val="20"/>
+          <w:szCs w:val="20"/>
+        </w:rPr>
+        <w:t> });</w:t>
+      </w:r>
+    </w:p>
+    <w:p>
+      <w:pPr>
+        <w:shd w:val="clear" w:color="auto" w:fill="282A36"/>
+        <w:spacing w:line="270" w:lineRule="atLeast"/>
+        <w:rPr>
+          <w:rFonts w:ascii="Consolas" w:eastAsia="Times New Roman" w:hAnsi="Consolas" w:cs="Times New Roman"/>
+          <w:color w:val="F8F8F2"/>
+          <w:sz w:val="20"/>
+          <w:szCs w:val="20"/>
+        </w:rPr>
+      </w:pPr>
+      <w:r>
+        <w:rPr>
+          <w:rFonts w:ascii="Consolas" w:eastAsia="Times New Roman" w:hAnsi="Consolas" w:cs="Times New Roman"/>
+          <w:color w:val="F8F8F2"/>
+          <w:sz w:val="20"/>
+          <w:szCs w:val="20"/>
+        </w:rPr>
+        <w:t>    </w:t>
+      </w:r>
+      <w:r>
+        <w:rPr>
+          <w:rFonts w:ascii="Consolas" w:eastAsia="Times New Roman" w:hAnsi="Consolas" w:cs="Times New Roman"/>
+          <w:color w:val="50FA7B"/>
+          <w:sz w:val="20"/>
+          <w:szCs w:val="20"/>
+        </w:rPr>
+        <w:t>next</w:t>
+      </w:r>
+      <w:r>
+        <w:rPr>
+          <w:rFonts w:ascii="Consolas" w:eastAsia="Times New Roman" w:hAnsi="Consolas" w:cs="Times New Roman"/>
+          <w:color w:val="F8F8F2"/>
+          <w:sz w:val="20"/>
+          <w:szCs w:val="20"/>
+        </w:rPr>
+        <w:t>();</w:t>
+      </w:r>
+    </w:p>
+    <w:p>
+      <w:pPr>
+        <w:shd w:val="clear" w:color="auto" w:fill="282A36"/>
+        <w:spacing w:line="270" w:lineRule="atLeast"/>
+        <w:rPr>
+          <w:rFonts w:ascii="Consolas" w:eastAsia="Times New Roman" w:hAnsi="Consolas" w:cs="Times New Roman"/>
+          <w:color w:val="F8F8F2"/>
+          <w:sz w:val="20"/>
+          <w:szCs w:val="20"/>
+        </w:rPr>
+      </w:pPr>
+      <w:r>
+        <w:rPr>
+          <w:rFonts w:ascii="Consolas" w:eastAsia="Times New Roman" w:hAnsi="Consolas" w:cs="Times New Roman"/>
+          <w:color w:val="F8F8F2"/>
+          <w:sz w:val="20"/>
+          <w:szCs w:val="20"/>
+        </w:rPr>
+        <w:t>});</w:t>
+      </w:r>
+    </w:p>
+    <w:p>
+      <w:pPr>
+        <w:tabs>
+          <w:tab w:val="left" w:pos="720"/>
+          <w:tab w:val="left" w:pos="1440"/>
+          <w:tab w:val="left" w:pos="2160"/>
+          <w:tab w:val="left" w:pos="3201"/>
+        </w:tabs>
+        <w:rPr>
+          <w:bCs/>
+        </w:rPr>
+      </w:pPr>
+    </w:p>
+    <w:p>
+      <w:pPr>
+        <w:tabs>
+          <w:tab w:val="left" w:pos="720"/>
+          <w:tab w:val="left" w:pos="1440"/>
+          <w:tab w:val="left" w:pos="2160"/>
+          <w:tab w:val="left" w:pos="3201"/>
+        </w:tabs>
+        <w:rPr>
+          <w:bCs/>
+        </w:rPr>
+      </w:pPr>
+      <w:r>
+        <w:rPr>
+          <w:b/>
+          <w:bCs/>
+        </w:rPr>
+        <w:t>pre()</w:t>
+      </w:r>
+      <w:r>
+        <w:rPr>
+          <w:bCs/>
+        </w:rPr>
+        <w:t xml:space="preserve"> là 1 middleware của Mongoose được gọi </w:t>
+      </w:r>
+      <w:r>
+        <w:rPr>
+          <w:b/>
+          <w:bCs/>
+        </w:rPr>
+        <w:t>TRƯỚC</w:t>
+      </w:r>
+      <w:r>
+        <w:rPr>
+          <w:bCs/>
+        </w:rPr>
+        <w:t xml:space="preserve"> khi 1 thao tác thay đổi dữ liệu ở DB.</w:t>
+      </w:r>
+    </w:p>
+    <w:p>
+      <w:pPr>
+        <w:tabs>
+          <w:tab w:val="left" w:pos="720"/>
+          <w:tab w:val="left" w:pos="1440"/>
+          <w:tab w:val="left" w:pos="2160"/>
+          <w:tab w:val="left" w:pos="3201"/>
+        </w:tabs>
+        <w:rPr>
+          <w:bCs/>
+        </w:rPr>
+      </w:pPr>
+      <w:r>
+        <w:rPr>
+          <w:bCs/>
+        </w:rPr>
+        <w:t xml:space="preserve">Có tham số truyền vào là </w:t>
+      </w:r>
+      <w:r>
+        <w:rPr>
+          <w:b/>
+          <w:bCs/>
+        </w:rPr>
+        <w:t>next</w:t>
+      </w:r>
+      <w:r>
+        <w:rPr>
+          <w:bCs/>
+        </w:rPr>
+        <w:t>.</w:t>
+      </w:r>
+    </w:p>
+    <w:p>
+      <w:pPr>
+        <w:tabs>
+          <w:tab w:val="left" w:pos="720"/>
+          <w:tab w:val="left" w:pos="1440"/>
+          <w:tab w:val="left" w:pos="2160"/>
+          <w:tab w:val="left" w:pos="3201"/>
+        </w:tabs>
+        <w:rPr>
+          <w:bCs/>
+        </w:rPr>
+      </w:pPr>
+    </w:p>
+    <w:p>
+      <w:pPr>
+        <w:tabs>
+          <w:tab w:val="left" w:pos="720"/>
+          <w:tab w:val="left" w:pos="1440"/>
+          <w:tab w:val="left" w:pos="2160"/>
+          <w:tab w:val="left" w:pos="3201"/>
+        </w:tabs>
+        <w:rPr>
+          <w:bCs/>
+        </w:rPr>
+      </w:pPr>
+      <w:r>
+        <w:rPr>
+          <w:b/>
+          <w:bCs/>
+        </w:rPr>
+        <w:t>post()</w:t>
+      </w:r>
+      <w:r>
+        <w:rPr>
+          <w:bCs/>
+        </w:rPr>
+        <w:t xml:space="preserve"> là 1 middleware của Mongoose được gọi </w:t>
+      </w:r>
+      <w:r>
+        <w:rPr>
+          <w:b/>
+          <w:bCs/>
+        </w:rPr>
+        <w:t>SAU</w:t>
+      </w:r>
+      <w:r>
+        <w:rPr>
+          <w:bCs/>
+        </w:rPr>
+        <w:t xml:space="preserve"> khi 1 thao tác thay đổi dữ liệu ở DB.</w:t>
+      </w:r>
+    </w:p>
+    <w:p>
+      <w:pPr>
+        <w:tabs>
+          <w:tab w:val="left" w:pos="720"/>
+          <w:tab w:val="left" w:pos="1440"/>
+          <w:tab w:val="left" w:pos="2160"/>
+          <w:tab w:val="left" w:pos="3201"/>
+        </w:tabs>
+        <w:rPr>
+          <w:bCs/>
+        </w:rPr>
+      </w:pPr>
+      <w:r>
+        <w:rPr>
+          <w:b/>
+          <w:bCs/>
+        </w:rPr>
+        <w:t>KO</w:t>
+      </w:r>
+      <w:r>
+        <w:rPr>
+          <w:bCs/>
+        </w:rPr>
+        <w:t xml:space="preserve"> có tham số </w:t>
+      </w:r>
+      <w:r>
+        <w:rPr>
+          <w:b/>
+          <w:bCs/>
+        </w:rPr>
+        <w:t>next</w:t>
+      </w:r>
+      <w:r>
+        <w:rPr>
+          <w:bCs/>
+        </w:rPr>
+        <w:t>.</w:t>
+      </w:r>
+    </w:p>
+    <w:p>
+      <w:pPr>
+        <w:tabs>
+          <w:tab w:val="left" w:pos="720"/>
+          <w:tab w:val="left" w:pos="1440"/>
+          <w:tab w:val="left" w:pos="2160"/>
+          <w:tab w:val="left" w:pos="3201"/>
+        </w:tabs>
+        <w:rPr>
+          <w:bCs/>
+        </w:rPr>
+      </w:pPr>
+    </w:p>
+    <w:p>
+      <w:pPr>
+        <w:tabs>
+          <w:tab w:val="left" w:pos="720"/>
+          <w:tab w:val="left" w:pos="1440"/>
+          <w:tab w:val="left" w:pos="2160"/>
+          <w:tab w:val="left" w:pos="3201"/>
+        </w:tabs>
+        <w:rPr>
+          <w:bCs/>
+        </w:rPr>
+      </w:pPr>
+      <w:r>
+        <w:rPr>
+          <w:bCs/>
+        </w:rPr>
+        <w:t xml:space="preserve">Khi ta muốn </w:t>
+      </w:r>
+      <w:r>
+        <w:rPr>
+          <w:b/>
+          <w:bCs/>
+          <w:color w:val="FF0000"/>
+        </w:rPr>
+        <w:t>populate</w:t>
+      </w:r>
+      <w:r>
+        <w:rPr>
+          <w:bCs/>
+          <w:color w:val="FF0000"/>
+        </w:rPr>
+        <w:t xml:space="preserve"> </w:t>
+      </w:r>
+      <w:r>
+        <w:rPr>
+          <w:b/>
+          <w:bCs/>
+        </w:rPr>
+        <w:t>Collection A</w:t>
+      </w:r>
+      <w:r>
+        <w:rPr>
+          <w:bCs/>
+        </w:rPr>
+        <w:t xml:space="preserve"> với </w:t>
+      </w:r>
+      <w:r>
+        <w:rPr>
+          <w:b/>
+          <w:bCs/>
+        </w:rPr>
+        <w:t>Collection B</w:t>
+      </w:r>
+      <w:r>
+        <w:rPr>
+          <w:bCs/>
+        </w:rPr>
+        <w:t xml:space="preserve"> mà ở </w:t>
+      </w:r>
+      <w:r>
+        <w:rPr>
+          <w:b/>
+          <w:bCs/>
+        </w:rPr>
+        <w:t>Collection A</w:t>
+      </w:r>
+      <w:r>
+        <w:rPr>
+          <w:bCs/>
+        </w:rPr>
+        <w:t xml:space="preserve"> ko có </w:t>
+      </w:r>
+      <w:r>
+        <w:rPr>
+          <w:b/>
+          <w:bCs/>
+        </w:rPr>
+        <w:t>refs</w:t>
+      </w:r>
+      <w:r>
+        <w:rPr>
+          <w:bCs/>
+        </w:rPr>
+        <w:t xml:space="preserve"> </w:t>
+      </w:r>
+      <w:r>
+        <w:rPr>
+          <w:bCs/>
+        </w:rPr>
+        <w:t>với</w:t>
+      </w:r>
+      <w:r>
+        <w:rPr>
+          <w:bCs/>
+        </w:rPr>
+        <w:t xml:space="preserve"> </w:t>
+      </w:r>
+      <w:r>
+        <w:rPr>
+          <w:b/>
+          <w:bCs/>
+        </w:rPr>
+        <w:t>Collection B</w:t>
+      </w:r>
+      <w:r>
+        <w:rPr>
+          <w:bCs/>
+        </w:rPr>
+        <w:t xml:space="preserve"> nhưng ngược lại (gọi là </w:t>
+      </w:r>
+      <w:r>
+        <w:rPr>
+          <w:b/>
+          <w:bCs/>
+        </w:rPr>
+        <w:t>reverse populate</w:t>
+      </w:r>
+      <w:r>
+        <w:rPr>
+          <w:bCs/>
+        </w:rPr>
+        <w:t xml:space="preserve">) thì ta phải sử dụng đến </w:t>
+      </w:r>
+      <w:r>
+        <w:rPr>
+          <w:b/>
+          <w:bCs/>
+          <w:color w:val="FF0000"/>
+        </w:rPr>
+        <w:t>virtuals</w:t>
+      </w:r>
+      <w:r>
+        <w:rPr>
+          <w:bCs/>
+        </w:rPr>
+        <w:t>.</w:t>
+      </w:r>
+    </w:p>
+    <w:p>
+      <w:pPr>
+        <w:tabs>
+          <w:tab w:val="left" w:pos="720"/>
+          <w:tab w:val="left" w:pos="1440"/>
+          <w:tab w:val="left" w:pos="2160"/>
+          <w:tab w:val="left" w:pos="3201"/>
+        </w:tabs>
+        <w:rPr>
+          <w:bCs/>
+        </w:rPr>
+      </w:pPr>
+    </w:p>
+    <w:p>
+      <w:pPr>
+        <w:tabs>
+          <w:tab w:val="left" w:pos="720"/>
+          <w:tab w:val="left" w:pos="1440"/>
+          <w:tab w:val="left" w:pos="2160"/>
+          <w:tab w:val="left" w:pos="3201"/>
+        </w:tabs>
+        <w:rPr>
+          <w:bCs/>
+        </w:rPr>
+      </w:pPr>
+      <w:r>
+        <w:rPr>
+          <w:b/>
+          <w:bCs/>
+          <w:color w:val="FF0000"/>
+        </w:rPr>
+        <w:t>Virtuals</w:t>
+      </w:r>
+      <w:r>
+        <w:rPr>
+          <w:bCs/>
+          <w:color w:val="FF0000"/>
+        </w:rPr>
+        <w:t xml:space="preserve"> </w:t>
+      </w:r>
+      <w:r>
+        <w:rPr>
+          <w:bCs/>
+        </w:rPr>
+        <w:t xml:space="preserve">là 1 field ảo (tạm) chỉ để hiển thị ở response và </w:t>
+      </w:r>
+      <w:r>
+        <w:rPr>
+          <w:b/>
+          <w:bCs/>
+        </w:rPr>
+        <w:t>KO</w:t>
+      </w:r>
+      <w:r>
+        <w:rPr>
+          <w:bCs/>
+        </w:rPr>
+        <w:t xml:space="preserve"> ảnh hưởng đến document.</w:t>
+      </w:r>
+    </w:p>
+    <w:p>
+      <w:pPr>
+        <w:tabs>
+          <w:tab w:val="left" w:pos="720"/>
+          <w:tab w:val="left" w:pos="1440"/>
+          <w:tab w:val="left" w:pos="2160"/>
+          <w:tab w:val="left" w:pos="3201"/>
+        </w:tabs>
+        <w:rPr>
+          <w:bCs/>
+        </w:rPr>
+      </w:pPr>
+      <w:r>
+        <w:rPr>
+          <w:bCs/>
+        </w:rPr>
+        <w:t xml:space="preserve">Muốn sử dụng </w:t>
+      </w:r>
+      <w:r>
+        <w:rPr>
+          <w:b/>
+          <w:bCs/>
+        </w:rPr>
+        <w:t>virtuals</w:t>
+      </w:r>
+      <w:r>
+        <w:rPr>
+          <w:bCs/>
+        </w:rPr>
+        <w:t xml:space="preserve"> ta phải thêm options </w:t>
+      </w:r>
+      <w:r>
+        <w:rPr>
+          <w:b/>
+          <w:bCs/>
+        </w:rPr>
+        <w:t>toJSON, toObject</w:t>
+      </w:r>
+      <w:r>
+        <w:rPr>
+          <w:bCs/>
+        </w:rPr>
+        <w:t xml:space="preserve"> ở </w:t>
+      </w:r>
+      <w:r>
+        <w:rPr>
+          <w:b/>
+          <w:bCs/>
+        </w:rPr>
+        <w:t>Schema</w:t>
+      </w:r>
+      <w:r>
+        <w:rPr>
+          <w:bCs/>
+        </w:rPr>
+        <w:t>:</w:t>
+      </w:r>
+    </w:p>
+    <w:p>
+      <w:pPr>
+        <w:tabs>
+          <w:tab w:val="left" w:pos="720"/>
+          <w:tab w:val="left" w:pos="1440"/>
+          <w:tab w:val="left" w:pos="2160"/>
+          <w:tab w:val="left" w:pos="3201"/>
+        </w:tabs>
+        <w:rPr>
+          <w:bCs/>
+        </w:rPr>
+      </w:pPr>
+    </w:p>
+    <w:p>
+      <w:pPr>
+        <w:shd w:val="clear" w:color="auto" w:fill="282A36"/>
+        <w:spacing w:line="270" w:lineRule="atLeast"/>
+        <w:rPr>
+          <w:rFonts w:ascii="Consolas" w:eastAsia="Times New Roman" w:hAnsi="Consolas" w:cs="Times New Roman"/>
+          <w:color w:val="F8F8F2"/>
+          <w:sz w:val="20"/>
+          <w:szCs w:val="20"/>
+        </w:rPr>
+      </w:pPr>
+      <w:r>
+        <w:rPr>
+          <w:rFonts w:ascii="Consolas" w:eastAsia="Times New Roman" w:hAnsi="Consolas" w:cs="Times New Roman"/>
+          <w:color w:val="F8F8F2"/>
+          <w:sz w:val="20"/>
+          <w:szCs w:val="20"/>
+        </w:rPr>
+        <w:t>}, {</w:t>
+      </w:r>
+    </w:p>
+    <w:p>
+      <w:pPr>
+        <w:shd w:val="clear" w:color="auto" w:fill="282A36"/>
+        <w:spacing w:line="270" w:lineRule="atLeast"/>
+        <w:rPr>
+          <w:rFonts w:ascii="Consolas" w:eastAsia="Times New Roman" w:hAnsi="Consolas" w:cs="Times New Roman"/>
+          <w:color w:val="F8F8F2"/>
+          <w:sz w:val="20"/>
+          <w:szCs w:val="20"/>
+        </w:rPr>
+      </w:pPr>
+      <w:r>
+        <w:rPr>
+          <w:rFonts w:ascii="Consolas" w:eastAsia="Times New Roman" w:hAnsi="Consolas" w:cs="Times New Roman"/>
+          <w:color w:val="F8F8F2"/>
+          <w:sz w:val="20"/>
+          <w:szCs w:val="20"/>
+        </w:rPr>
+        <w:t>    toJSON</w:t>
+      </w:r>
+      <w:r>
+        <w:rPr>
+          <w:rFonts w:ascii="Consolas" w:eastAsia="Times New Roman" w:hAnsi="Consolas" w:cs="Times New Roman"/>
+          <w:color w:val="FF79C6"/>
+          <w:sz w:val="20"/>
+          <w:szCs w:val="20"/>
+        </w:rPr>
+        <w:t>:</w:t>
+      </w:r>
+      <w:r>
+        <w:rPr>
+          <w:rFonts w:ascii="Consolas" w:eastAsia="Times New Roman" w:hAnsi="Consolas" w:cs="Times New Roman"/>
+          <w:color w:val="F8F8F2"/>
+          <w:sz w:val="20"/>
+          <w:szCs w:val="20"/>
+        </w:rPr>
+        <w:t> { virtuals</w:t>
+      </w:r>
+      <w:r>
+        <w:rPr>
+          <w:rFonts w:ascii="Consolas" w:eastAsia="Times New Roman" w:hAnsi="Consolas" w:cs="Times New Roman"/>
+          <w:color w:val="FF79C6"/>
+          <w:sz w:val="20"/>
+          <w:szCs w:val="20"/>
+        </w:rPr>
+        <w:t>:</w:t>
+      </w:r>
+      <w:r>
+        <w:rPr>
+          <w:rFonts w:ascii="Consolas" w:eastAsia="Times New Roman" w:hAnsi="Consolas" w:cs="Times New Roman"/>
+          <w:color w:val="F8F8F2"/>
+          <w:sz w:val="20"/>
+          <w:szCs w:val="20"/>
+        </w:rPr>
+        <w:t> </w:t>
+      </w:r>
+      <w:r>
+        <w:rPr>
+          <w:rFonts w:ascii="Consolas" w:eastAsia="Times New Roman" w:hAnsi="Consolas" w:cs="Times New Roman"/>
+          <w:color w:val="BD93F9"/>
+          <w:sz w:val="20"/>
+          <w:szCs w:val="20"/>
+        </w:rPr>
+        <w:t>true</w:t>
+      </w:r>
+      <w:r>
+        <w:rPr>
+          <w:rFonts w:ascii="Consolas" w:eastAsia="Times New Roman" w:hAnsi="Consolas" w:cs="Times New Roman"/>
+          <w:color w:val="F8F8F2"/>
+          <w:sz w:val="20"/>
+          <w:szCs w:val="20"/>
+        </w:rPr>
+        <w:t> },</w:t>
+      </w:r>
+    </w:p>
+    <w:p>
+      <w:pPr>
+        <w:shd w:val="clear" w:color="auto" w:fill="282A36"/>
+        <w:spacing w:line="270" w:lineRule="atLeast"/>
+        <w:rPr>
+          <w:rFonts w:ascii="Consolas" w:eastAsia="Times New Roman" w:hAnsi="Consolas" w:cs="Times New Roman"/>
+          <w:color w:val="F8F8F2"/>
+          <w:sz w:val="20"/>
+          <w:szCs w:val="20"/>
+        </w:rPr>
+      </w:pPr>
+      <w:r>
+        <w:rPr>
+          <w:rFonts w:ascii="Consolas" w:eastAsia="Times New Roman" w:hAnsi="Consolas" w:cs="Times New Roman"/>
+          <w:color w:val="F8F8F2"/>
+          <w:sz w:val="20"/>
+          <w:szCs w:val="20"/>
+        </w:rPr>
+        <w:t>    toObject</w:t>
+      </w:r>
+      <w:r>
+        <w:rPr>
+          <w:rFonts w:ascii="Consolas" w:eastAsia="Times New Roman" w:hAnsi="Consolas" w:cs="Times New Roman"/>
+          <w:color w:val="FF79C6"/>
+          <w:sz w:val="20"/>
+          <w:szCs w:val="20"/>
+        </w:rPr>
+        <w:t>:</w:t>
+      </w:r>
+      <w:r>
+        <w:rPr>
+          <w:rFonts w:ascii="Consolas" w:eastAsia="Times New Roman" w:hAnsi="Consolas" w:cs="Times New Roman"/>
+          <w:color w:val="F8F8F2"/>
+          <w:sz w:val="20"/>
+          <w:szCs w:val="20"/>
+        </w:rPr>
+        <w:t> { virtuals</w:t>
+      </w:r>
+      <w:r>
+        <w:rPr>
+          <w:rFonts w:ascii="Consolas" w:eastAsia="Times New Roman" w:hAnsi="Consolas" w:cs="Times New Roman"/>
+          <w:color w:val="FF79C6"/>
+          <w:sz w:val="20"/>
+          <w:szCs w:val="20"/>
+        </w:rPr>
+        <w:t>:</w:t>
+      </w:r>
+      <w:r>
+        <w:rPr>
+          <w:rFonts w:ascii="Consolas" w:eastAsia="Times New Roman" w:hAnsi="Consolas" w:cs="Times New Roman"/>
+          <w:color w:val="F8F8F2"/>
+          <w:sz w:val="20"/>
+          <w:szCs w:val="20"/>
+        </w:rPr>
+        <w:t> </w:t>
+      </w:r>
+      <w:r>
+        <w:rPr>
+          <w:rFonts w:ascii="Consolas" w:eastAsia="Times New Roman" w:hAnsi="Consolas" w:cs="Times New Roman"/>
+          <w:color w:val="BD93F9"/>
+          <w:sz w:val="20"/>
+          <w:szCs w:val="20"/>
+        </w:rPr>
+        <w:t>true</w:t>
+      </w:r>
+      <w:r>
+        <w:rPr>
+          <w:rFonts w:ascii="Consolas" w:eastAsia="Times New Roman" w:hAnsi="Consolas" w:cs="Times New Roman"/>
+          <w:color w:val="F8F8F2"/>
+          <w:sz w:val="20"/>
+          <w:szCs w:val="20"/>
+        </w:rPr>
+        <w:t> }</w:t>
+      </w:r>
+    </w:p>
+    <w:p>
+      <w:pPr>
+        <w:shd w:val="clear" w:color="auto" w:fill="282A36"/>
+        <w:spacing w:line="270" w:lineRule="atLeast"/>
+        <w:rPr>
+          <w:rFonts w:ascii="Consolas" w:eastAsia="Times New Roman" w:hAnsi="Consolas" w:cs="Times New Roman"/>
+          <w:color w:val="F8F8F2"/>
+          <w:sz w:val="20"/>
+          <w:szCs w:val="20"/>
+        </w:rPr>
+      </w:pPr>
+      <w:r>
+        <w:rPr>
+          <w:rFonts w:ascii="Consolas" w:eastAsia="Times New Roman" w:hAnsi="Consolas" w:cs="Times New Roman"/>
+          <w:color w:val="F8F8F2"/>
+          <w:sz w:val="20"/>
+          <w:szCs w:val="20"/>
+        </w:rPr>
+        <w:t>});</w:t>
+      </w:r>
+    </w:p>
+    <w:p>
+      <w:pPr>
+        <w:tabs>
+          <w:tab w:val="left" w:pos="720"/>
+          <w:tab w:val="left" w:pos="1440"/>
+          <w:tab w:val="left" w:pos="2160"/>
+          <w:tab w:val="left" w:pos="3201"/>
+        </w:tabs>
+        <w:rPr>
+          <w:bCs/>
+        </w:rPr>
+      </w:pPr>
+    </w:p>
+    <w:p>
+      <w:pPr>
+        <w:tabs>
+          <w:tab w:val="left" w:pos="720"/>
+          <w:tab w:val="left" w:pos="1440"/>
+          <w:tab w:val="left" w:pos="2160"/>
+          <w:tab w:val="left" w:pos="3201"/>
+        </w:tabs>
+        <w:rPr>
+          <w:bCs/>
+        </w:rPr>
+      </w:pPr>
+      <w:r>
+        <w:rPr>
+          <w:bCs/>
+        </w:rPr>
+        <w:t>Xong ta phải định nghĩa Field Virtuals đó:</w:t>
+      </w:r>
+    </w:p>
+    <w:p>
+      <w:pPr>
+        <w:shd w:val="clear" w:color="auto" w:fill="282A36"/>
+        <w:spacing w:line="270" w:lineRule="atLeast"/>
+        <w:rPr>
+          <w:rFonts w:ascii="Consolas" w:eastAsia="Times New Roman" w:hAnsi="Consolas" w:cs="Times New Roman"/>
+          <w:color w:val="F8F8F2"/>
+          <w:sz w:val="20"/>
+          <w:szCs w:val="20"/>
+        </w:rPr>
+      </w:pPr>
+      <w:r>
+        <w:rPr>
+          <w:rFonts w:ascii="Consolas" w:eastAsia="Times New Roman" w:hAnsi="Consolas" w:cs="Times New Roman"/>
+          <w:color w:val="6272A4"/>
+          <w:sz w:val="20"/>
+          <w:szCs w:val="20"/>
+        </w:rPr>
+        <w:t>// Reverse populate with virtuals</w:t>
+      </w:r>
+    </w:p>
+    <w:p>
+      <w:pPr>
+        <w:shd w:val="clear" w:color="auto" w:fill="282A36"/>
+        <w:spacing w:line="270" w:lineRule="atLeast"/>
+        <w:rPr>
+          <w:rFonts w:ascii="Consolas" w:eastAsia="Times New Roman" w:hAnsi="Consolas" w:cs="Times New Roman"/>
+          <w:color w:val="F8F8F2"/>
+          <w:sz w:val="20"/>
+          <w:szCs w:val="20"/>
+        </w:rPr>
+      </w:pPr>
+      <w:r>
+        <w:rPr>
+          <w:rFonts w:ascii="Consolas" w:eastAsia="Times New Roman" w:hAnsi="Consolas" w:cs="Times New Roman"/>
+          <w:color w:val="BD93F9"/>
+          <w:sz w:val="20"/>
+          <w:szCs w:val="20"/>
+        </w:rPr>
+        <w:t>BootcampSchema</w:t>
+      </w:r>
+      <w:r>
+        <w:rPr>
+          <w:rFonts w:ascii="Consolas" w:eastAsia="Times New Roman" w:hAnsi="Consolas" w:cs="Times New Roman"/>
+          <w:color w:val="F8F8F2"/>
+          <w:sz w:val="20"/>
+          <w:szCs w:val="20"/>
+        </w:rPr>
+        <w:t>.</w:t>
+      </w:r>
+      <w:r>
+        <w:rPr>
+          <w:rFonts w:ascii="Consolas" w:eastAsia="Times New Roman" w:hAnsi="Consolas" w:cs="Times New Roman"/>
+          <w:color w:val="50FA7B"/>
+          <w:sz w:val="20"/>
+          <w:szCs w:val="20"/>
+        </w:rPr>
+        <w:t>virtual</w:t>
+      </w:r>
+      <w:r>
+        <w:rPr>
+          <w:rFonts w:ascii="Consolas" w:eastAsia="Times New Roman" w:hAnsi="Consolas" w:cs="Times New Roman"/>
+          <w:color w:val="F8F8F2"/>
+          <w:sz w:val="20"/>
+          <w:szCs w:val="20"/>
+        </w:rPr>
+        <w:t>(</w:t>
+      </w:r>
+      <w:r>
+        <w:rPr>
+          <w:rFonts w:ascii="Consolas" w:eastAsia="Times New Roman" w:hAnsi="Consolas" w:cs="Times New Roman"/>
+          <w:color w:val="E9F284"/>
+          <w:sz w:val="20"/>
+          <w:szCs w:val="20"/>
+        </w:rPr>
+        <w:t>'</w:t>
+      </w:r>
+      <w:r>
+        <w:rPr>
+          <w:rFonts w:ascii="Consolas" w:eastAsia="Times New Roman" w:hAnsi="Consolas" w:cs="Times New Roman"/>
+          <w:color w:val="F1FA8C"/>
+          <w:sz w:val="20"/>
+          <w:szCs w:val="20"/>
+        </w:rPr>
+        <w:t>courses</w:t>
+      </w:r>
+      <w:r>
+        <w:rPr>
+          <w:rFonts w:ascii="Consolas" w:eastAsia="Times New Roman" w:hAnsi="Consolas" w:cs="Times New Roman"/>
+          <w:color w:val="E9F284"/>
+          <w:sz w:val="20"/>
+          <w:szCs w:val="20"/>
+        </w:rPr>
+        <w:t>'</w:t>
+      </w:r>
+      <w:r>
+        <w:rPr>
+          <w:rFonts w:ascii="Consolas" w:eastAsia="Times New Roman" w:hAnsi="Consolas" w:cs="Times New Roman"/>
+          <w:color w:val="F8F8F2"/>
+          <w:sz w:val="20"/>
+          <w:szCs w:val="20"/>
+        </w:rPr>
+        <w:t>, {</w:t>
+      </w:r>
+    </w:p>
+    <w:p>
+      <w:pPr>
+        <w:shd w:val="clear" w:color="auto" w:fill="282A36"/>
+        <w:spacing w:line="270" w:lineRule="atLeast"/>
+        <w:rPr>
+          <w:rFonts w:ascii="Consolas" w:eastAsia="Times New Roman" w:hAnsi="Consolas" w:cs="Times New Roman"/>
+          <w:color w:val="F8F8F2"/>
+          <w:sz w:val="20"/>
+          <w:szCs w:val="20"/>
+        </w:rPr>
+      </w:pPr>
+      <w:r>
+        <w:rPr>
+          <w:rFonts w:ascii="Consolas" w:eastAsia="Times New Roman" w:hAnsi="Consolas" w:cs="Times New Roman"/>
+          <w:color w:val="F8F8F2"/>
+          <w:sz w:val="20"/>
+          <w:szCs w:val="20"/>
+        </w:rPr>
+        <w:t>    ref</w:t>
+      </w:r>
+      <w:r>
+        <w:rPr>
+          <w:rFonts w:ascii="Consolas" w:eastAsia="Times New Roman" w:hAnsi="Consolas" w:cs="Times New Roman"/>
+          <w:color w:val="FF79C6"/>
+          <w:sz w:val="20"/>
+          <w:szCs w:val="20"/>
+        </w:rPr>
+        <w:t>:</w:t>
+      </w:r>
+      <w:r>
+        <w:rPr>
+          <w:rFonts w:ascii="Consolas" w:eastAsia="Times New Roman" w:hAnsi="Consolas" w:cs="Times New Roman"/>
+          <w:color w:val="F8F8F2"/>
+          <w:sz w:val="20"/>
+          <w:szCs w:val="20"/>
+        </w:rPr>
+        <w:t> </w:t>
+      </w:r>
+      <w:r>
+        <w:rPr>
+          <w:rFonts w:ascii="Consolas" w:eastAsia="Times New Roman" w:hAnsi="Consolas" w:cs="Times New Roman"/>
+          <w:color w:val="E9F284"/>
+          <w:sz w:val="20"/>
+          <w:szCs w:val="20"/>
+        </w:rPr>
+        <w:t>'</w:t>
+      </w:r>
+      <w:r>
+        <w:rPr>
+          <w:rFonts w:ascii="Consolas" w:eastAsia="Times New Roman" w:hAnsi="Consolas" w:cs="Times New Roman"/>
+          <w:color w:val="F1FA8C"/>
+          <w:sz w:val="20"/>
+          <w:szCs w:val="20"/>
+        </w:rPr>
+        <w:t>Course</w:t>
+      </w:r>
+      <w:r>
+        <w:rPr>
+          <w:rFonts w:ascii="Consolas" w:eastAsia="Times New Roman" w:hAnsi="Consolas" w:cs="Times New Roman"/>
+          <w:color w:val="E9F284"/>
+          <w:sz w:val="20"/>
+          <w:szCs w:val="20"/>
+        </w:rPr>
+        <w:t>'</w:t>
+      </w:r>
+      <w:r>
+        <w:rPr>
+          <w:rFonts w:ascii="Consolas" w:eastAsia="Times New Roman" w:hAnsi="Consolas" w:cs="Times New Roman"/>
+          <w:color w:val="F8F8F2"/>
+          <w:sz w:val="20"/>
+          <w:szCs w:val="20"/>
+        </w:rPr>
+        <w:t>,</w:t>
+      </w:r>
+    </w:p>
+    <w:p>
+      <w:pPr>
+        <w:shd w:val="clear" w:color="auto" w:fill="282A36"/>
+        <w:spacing w:line="270" w:lineRule="atLeast"/>
+        <w:rPr>
+          <w:rFonts w:ascii="Consolas" w:eastAsia="Times New Roman" w:hAnsi="Consolas" w:cs="Times New Roman"/>
+          <w:color w:val="F8F8F2"/>
+          <w:sz w:val="20"/>
+          <w:szCs w:val="20"/>
+        </w:rPr>
+      </w:pPr>
+      <w:r>
+        <w:rPr>
+          <w:rFonts w:ascii="Consolas" w:eastAsia="Times New Roman" w:hAnsi="Consolas" w:cs="Times New Roman"/>
+          <w:color w:val="F8F8F2"/>
+          <w:sz w:val="20"/>
+          <w:szCs w:val="20"/>
+        </w:rPr>
+        <w:t>    localField</w:t>
+      </w:r>
+      <w:r>
+        <w:rPr>
+          <w:rFonts w:ascii="Consolas" w:eastAsia="Times New Roman" w:hAnsi="Consolas" w:cs="Times New Roman"/>
+          <w:color w:val="FF79C6"/>
+          <w:sz w:val="20"/>
+          <w:szCs w:val="20"/>
+        </w:rPr>
+        <w:t>:</w:t>
+      </w:r>
+      <w:r>
+        <w:rPr>
+          <w:rFonts w:ascii="Consolas" w:eastAsia="Times New Roman" w:hAnsi="Consolas" w:cs="Times New Roman"/>
+          <w:color w:val="F8F8F2"/>
+          <w:sz w:val="20"/>
+          <w:szCs w:val="20"/>
+        </w:rPr>
+        <w:t> </w:t>
+      </w:r>
+      <w:r>
+        <w:rPr>
+          <w:rFonts w:ascii="Consolas" w:eastAsia="Times New Roman" w:hAnsi="Consolas" w:cs="Times New Roman"/>
+          <w:color w:val="E9F284"/>
+          <w:sz w:val="20"/>
+          <w:szCs w:val="20"/>
+        </w:rPr>
+        <w:t>'</w:t>
+      </w:r>
+      <w:r>
+        <w:rPr>
+          <w:rFonts w:ascii="Consolas" w:eastAsia="Times New Roman" w:hAnsi="Consolas" w:cs="Times New Roman"/>
+          <w:color w:val="F1FA8C"/>
+          <w:sz w:val="20"/>
+          <w:szCs w:val="20"/>
+        </w:rPr>
+        <w:t>_id</w:t>
+      </w:r>
+      <w:r>
+        <w:rPr>
+          <w:rFonts w:ascii="Consolas" w:eastAsia="Times New Roman" w:hAnsi="Consolas" w:cs="Times New Roman"/>
+          <w:color w:val="E9F284"/>
+          <w:sz w:val="20"/>
+          <w:szCs w:val="20"/>
+        </w:rPr>
+        <w:t>'</w:t>
+      </w:r>
+      <w:r>
+        <w:rPr>
+          <w:rFonts w:ascii="Consolas" w:eastAsia="Times New Roman" w:hAnsi="Consolas" w:cs="Times New Roman"/>
+          <w:color w:val="F8F8F2"/>
+          <w:sz w:val="20"/>
+          <w:szCs w:val="20"/>
+        </w:rPr>
+        <w:t>,</w:t>
+      </w:r>
+    </w:p>
+    <w:p>
+      <w:pPr>
+        <w:shd w:val="clear" w:color="auto" w:fill="282A36"/>
+        <w:spacing w:line="270" w:lineRule="atLeast"/>
+        <w:rPr>
+          <w:rFonts w:ascii="Consolas" w:eastAsia="Times New Roman" w:hAnsi="Consolas" w:cs="Times New Roman"/>
+          <w:color w:val="F8F8F2"/>
+          <w:sz w:val="20"/>
+          <w:szCs w:val="20"/>
+        </w:rPr>
+      </w:pPr>
+      <w:r>
+        <w:rPr>
+          <w:rFonts w:ascii="Consolas" w:eastAsia="Times New Roman" w:hAnsi="Consolas" w:cs="Times New Roman"/>
+          <w:color w:val="F8F8F2"/>
+          <w:sz w:val="20"/>
+          <w:szCs w:val="20"/>
+        </w:rPr>
+        <w:t>    foreignField</w:t>
+      </w:r>
+      <w:r>
+        <w:rPr>
+          <w:rFonts w:ascii="Consolas" w:eastAsia="Times New Roman" w:hAnsi="Consolas" w:cs="Times New Roman"/>
+          <w:color w:val="FF79C6"/>
+          <w:sz w:val="20"/>
+          <w:szCs w:val="20"/>
+        </w:rPr>
+        <w:t>:</w:t>
+      </w:r>
+      <w:r>
+        <w:rPr>
+          <w:rFonts w:ascii="Consolas" w:eastAsia="Times New Roman" w:hAnsi="Consolas" w:cs="Times New Roman"/>
+          <w:color w:val="F8F8F2"/>
+          <w:sz w:val="20"/>
+          <w:szCs w:val="20"/>
+        </w:rPr>
+        <w:t> </w:t>
+      </w:r>
+      <w:r>
+        <w:rPr>
+          <w:rFonts w:ascii="Consolas" w:eastAsia="Times New Roman" w:hAnsi="Consolas" w:cs="Times New Roman"/>
+          <w:color w:val="E9F284"/>
+          <w:sz w:val="20"/>
+          <w:szCs w:val="20"/>
+        </w:rPr>
+        <w:t>'</w:t>
+      </w:r>
+      <w:r>
+        <w:rPr>
+          <w:rFonts w:ascii="Consolas" w:eastAsia="Times New Roman" w:hAnsi="Consolas" w:cs="Times New Roman"/>
+          <w:color w:val="F1FA8C"/>
+          <w:sz w:val="20"/>
+          <w:szCs w:val="20"/>
+        </w:rPr>
+        <w:t>bootcamp</w:t>
+      </w:r>
+      <w:r>
+        <w:rPr>
+          <w:rFonts w:ascii="Consolas" w:eastAsia="Times New Roman" w:hAnsi="Consolas" w:cs="Times New Roman"/>
+          <w:color w:val="E9F284"/>
+          <w:sz w:val="20"/>
+          <w:szCs w:val="20"/>
+        </w:rPr>
+        <w:t>'</w:t>
+      </w:r>
+      <w:r>
+        <w:rPr>
+          <w:rFonts w:ascii="Consolas" w:eastAsia="Times New Roman" w:hAnsi="Consolas" w:cs="Times New Roman"/>
+          <w:color w:val="F8F8F2"/>
+          <w:sz w:val="20"/>
+          <w:szCs w:val="20"/>
+        </w:rPr>
+        <w:t>,</w:t>
+      </w:r>
+    </w:p>
+    <w:p>
+      <w:pPr>
+        <w:shd w:val="clear" w:color="auto" w:fill="282A36"/>
+        <w:spacing w:line="270" w:lineRule="atLeast"/>
+        <w:rPr>
+          <w:rFonts w:ascii="Consolas" w:eastAsia="Times New Roman" w:hAnsi="Consolas" w:cs="Times New Roman"/>
+          <w:color w:val="F8F8F2"/>
+          <w:sz w:val="20"/>
+          <w:szCs w:val="20"/>
+        </w:rPr>
+      </w:pPr>
+      <w:r>
+        <w:rPr>
+          <w:rFonts w:ascii="Consolas" w:eastAsia="Times New Roman" w:hAnsi="Consolas" w:cs="Times New Roman"/>
+          <w:color w:val="F8F8F2"/>
+          <w:sz w:val="20"/>
+          <w:szCs w:val="20"/>
+        </w:rPr>
+        <w:t>    justOne</w:t>
+      </w:r>
+      <w:r>
+        <w:rPr>
+          <w:rFonts w:ascii="Consolas" w:eastAsia="Times New Roman" w:hAnsi="Consolas" w:cs="Times New Roman"/>
+          <w:color w:val="FF79C6"/>
+          <w:sz w:val="20"/>
+          <w:szCs w:val="20"/>
+        </w:rPr>
+        <w:t>:</w:t>
+      </w:r>
+      <w:r>
+        <w:rPr>
+          <w:rFonts w:ascii="Consolas" w:eastAsia="Times New Roman" w:hAnsi="Consolas" w:cs="Times New Roman"/>
+          <w:color w:val="F8F8F2"/>
+          <w:sz w:val="20"/>
+          <w:szCs w:val="20"/>
+        </w:rPr>
+        <w:t> </w:t>
+      </w:r>
+      <w:r>
+        <w:rPr>
+          <w:rFonts w:ascii="Consolas" w:eastAsia="Times New Roman" w:hAnsi="Consolas" w:cs="Times New Roman"/>
+          <w:color w:val="BD93F9"/>
+          <w:sz w:val="20"/>
+          <w:szCs w:val="20"/>
+        </w:rPr>
+        <w:t>false</w:t>
+      </w:r>
+    </w:p>
+    <w:p>
+      <w:pPr>
+        <w:shd w:val="clear" w:color="auto" w:fill="282A36"/>
+        <w:spacing w:line="270" w:lineRule="atLeast"/>
+        <w:rPr>
+          <w:rFonts w:ascii="Consolas" w:eastAsia="Times New Roman" w:hAnsi="Consolas" w:cs="Times New Roman"/>
+          <w:color w:val="F8F8F2"/>
+          <w:sz w:val="20"/>
+          <w:szCs w:val="20"/>
+        </w:rPr>
+      </w:pPr>
+      <w:r>
+        <w:rPr>
+          <w:rFonts w:ascii="Consolas" w:eastAsia="Times New Roman" w:hAnsi="Consolas" w:cs="Times New Roman"/>
+          <w:color w:val="F8F8F2"/>
+          <w:sz w:val="20"/>
+          <w:szCs w:val="20"/>
+        </w:rPr>
+        <w:t>});</w:t>
+      </w:r>
+    </w:p>
+    <w:p>
+      <w:pPr>
+        <w:tabs>
+          <w:tab w:val="left" w:pos="720"/>
+          <w:tab w:val="left" w:pos="1440"/>
+          <w:tab w:val="left" w:pos="2160"/>
+          <w:tab w:val="left" w:pos="3201"/>
+        </w:tabs>
+        <w:rPr>
+          <w:bCs/>
+        </w:rPr>
+      </w:pPr>
+    </w:p>
+    <w:p>
+      <w:pPr>
+        <w:tabs>
+          <w:tab w:val="left" w:pos="720"/>
+          <w:tab w:val="left" w:pos="1440"/>
+          <w:tab w:val="left" w:pos="2160"/>
+          <w:tab w:val="left" w:pos="3201"/>
+        </w:tabs>
+        <w:rPr>
+          <w:bCs/>
+        </w:rPr>
+      </w:pPr>
+      <w:r>
+        <w:rPr>
+          <w:bCs/>
+        </w:rPr>
+        <w:t xml:space="preserve">Muốn sử dụng Field Virtuals ‘courses’ để trả response về ta phải </w:t>
+      </w:r>
+      <w:r>
+        <w:rPr>
+          <w:b/>
+          <w:bCs/>
+        </w:rPr>
+        <w:t>populate</w:t>
+      </w:r>
+      <w:r>
+        <w:rPr>
+          <w:bCs/>
+        </w:rPr>
+        <w:t xml:space="preserve"> với Field đó:</w:t>
+      </w:r>
+    </w:p>
+    <w:p>
+      <w:pPr>
+        <w:shd w:val="clear" w:color="auto" w:fill="282A36"/>
+        <w:spacing w:line="270" w:lineRule="atLeast"/>
+        <w:rPr>
+          <w:rFonts w:ascii="Consolas" w:eastAsia="Times New Roman" w:hAnsi="Consolas" w:cs="Times New Roman"/>
+          <w:color w:val="F8F8F2"/>
+          <w:sz w:val="20"/>
+          <w:szCs w:val="20"/>
+        </w:rPr>
+      </w:pPr>
+      <w:r>
+        <w:rPr>
+          <w:rFonts w:ascii="Consolas" w:eastAsia="Times New Roman" w:hAnsi="Consolas" w:cs="Times New Roman"/>
+          <w:color w:val="F8F8F2"/>
+          <w:sz w:val="20"/>
+          <w:szCs w:val="20"/>
+        </w:rPr>
+        <w:t>BootcampModel.</w:t>
+      </w:r>
+      <w:r>
+        <w:rPr>
+          <w:rFonts w:ascii="Consolas" w:eastAsia="Times New Roman" w:hAnsi="Consolas" w:cs="Times New Roman"/>
+          <w:color w:val="50FA7B"/>
+          <w:sz w:val="20"/>
+          <w:szCs w:val="20"/>
+        </w:rPr>
+        <w:t>find</w:t>
+      </w:r>
+      <w:r>
+        <w:rPr>
+          <w:rFonts w:ascii="Consolas" w:eastAsia="Times New Roman" w:hAnsi="Consolas" w:cs="Times New Roman"/>
+          <w:color w:val="F8F8F2"/>
+          <w:sz w:val="20"/>
+          <w:szCs w:val="20"/>
+        </w:rPr>
+        <w:t>(</w:t>
+      </w:r>
+      <w:r>
+        <w:rPr>
+          <w:rFonts w:ascii="Consolas" w:eastAsia="Times New Roman" w:hAnsi="Consolas" w:cs="Times New Roman"/>
+          <w:color w:val="BD93F9"/>
+          <w:sz w:val="20"/>
+          <w:szCs w:val="20"/>
+        </w:rPr>
+        <w:t>JSON</w:t>
+      </w:r>
+      <w:r>
+        <w:rPr>
+          <w:rFonts w:ascii="Consolas" w:eastAsia="Times New Roman" w:hAnsi="Consolas" w:cs="Times New Roman"/>
+          <w:color w:val="F8F8F2"/>
+          <w:sz w:val="20"/>
+          <w:szCs w:val="20"/>
+        </w:rPr>
+        <w:t>.</w:t>
+      </w:r>
+      <w:r>
+        <w:rPr>
+          <w:rFonts w:ascii="Consolas" w:eastAsia="Times New Roman" w:hAnsi="Consolas" w:cs="Times New Roman"/>
+          <w:color w:val="50FA7B"/>
+          <w:sz w:val="20"/>
+          <w:szCs w:val="20"/>
+        </w:rPr>
+        <w:t>parse</w:t>
+      </w:r>
+      <w:r>
+        <w:rPr>
+          <w:rFonts w:ascii="Consolas" w:eastAsia="Times New Roman" w:hAnsi="Consolas" w:cs="Times New Roman"/>
+          <w:color w:val="F8F8F2"/>
+          <w:sz w:val="20"/>
+          <w:szCs w:val="20"/>
+        </w:rPr>
+        <w:t>(queryStr)).</w:t>
+      </w:r>
+      <w:r>
+        <w:rPr>
+          <w:rFonts w:ascii="Consolas" w:eastAsia="Times New Roman" w:hAnsi="Consolas" w:cs="Times New Roman"/>
+          <w:color w:val="50FA7B"/>
+          <w:sz w:val="20"/>
+          <w:szCs w:val="20"/>
+        </w:rPr>
+        <w:t>populate</w:t>
+      </w:r>
+      <w:r>
+        <w:rPr>
+          <w:rFonts w:ascii="Consolas" w:eastAsia="Times New Roman" w:hAnsi="Consolas" w:cs="Times New Roman"/>
+          <w:color w:val="F8F8F2"/>
+          <w:sz w:val="20"/>
+          <w:szCs w:val="20"/>
+        </w:rPr>
+        <w:t>(</w:t>
+      </w:r>
+      <w:r>
+        <w:rPr>
+          <w:rFonts w:ascii="Consolas" w:eastAsia="Times New Roman" w:hAnsi="Consolas" w:cs="Times New Roman"/>
+          <w:color w:val="E9F284"/>
+          <w:sz w:val="20"/>
+          <w:szCs w:val="20"/>
+        </w:rPr>
+        <w:t>'</w:t>
+      </w:r>
+      <w:r>
+        <w:rPr>
+          <w:rFonts w:ascii="Consolas" w:eastAsia="Times New Roman" w:hAnsi="Consolas" w:cs="Times New Roman"/>
+          <w:color w:val="F1FA8C"/>
+          <w:sz w:val="20"/>
+          <w:szCs w:val="20"/>
+        </w:rPr>
+        <w:t>courses</w:t>
+      </w:r>
+      <w:r>
+        <w:rPr>
+          <w:rFonts w:ascii="Consolas" w:eastAsia="Times New Roman" w:hAnsi="Consolas" w:cs="Times New Roman"/>
+          <w:color w:val="E9F284"/>
+          <w:sz w:val="20"/>
+          <w:szCs w:val="20"/>
+        </w:rPr>
+        <w:t>'</w:t>
+      </w:r>
+      <w:r>
+        <w:rPr>
+          <w:rFonts w:ascii="Consolas" w:eastAsia="Times New Roman" w:hAnsi="Consolas" w:cs="Times New Roman"/>
+          <w:color w:val="F8F8F2"/>
+          <w:sz w:val="20"/>
+          <w:szCs w:val="20"/>
+        </w:rPr>
+        <w:t>);</w:t>
+      </w:r>
+    </w:p>
+    <w:p>
+      <w:pPr>
+        <w:tabs>
+          <w:tab w:val="left" w:pos="720"/>
+          <w:tab w:val="left" w:pos="1440"/>
+          <w:tab w:val="left" w:pos="2160"/>
+          <w:tab w:val="left" w:pos="3201"/>
+        </w:tabs>
+        <w:rPr>
+          <w:bCs/>
+        </w:rPr>
+      </w:pPr>
+    </w:p>
+    <w:p>
+      <w:pPr>
+        <w:tabs>
+          <w:tab w:val="left" w:pos="720"/>
+          <w:tab w:val="left" w:pos="1440"/>
+          <w:tab w:val="left" w:pos="2160"/>
+          <w:tab w:val="left" w:pos="3201"/>
+        </w:tabs>
+        <w:rPr>
+          <w:b/>
+          <w:bCs/>
+        </w:rPr>
+      </w:pPr>
+    </w:p>
+    <w:p>
+      <w:pPr>
+        <w:tabs>
+          <w:tab w:val="left" w:pos="720"/>
+          <w:tab w:val="left" w:pos="1440"/>
+          <w:tab w:val="left" w:pos="2160"/>
+          <w:tab w:val="left" w:pos="3201"/>
+        </w:tabs>
+        <w:rPr>
+          <w:b/>
+          <w:bCs/>
+        </w:rPr>
+      </w:pPr>
+    </w:p>
+    <w:p>
+      <w:pPr>
+        <w:tabs>
+          <w:tab w:val="left" w:pos="720"/>
+          <w:tab w:val="left" w:pos="1440"/>
+          <w:tab w:val="left" w:pos="2160"/>
+          <w:tab w:val="left" w:pos="3201"/>
+        </w:tabs>
+        <w:rPr>
+          <w:b/>
+          <w:bCs/>
+        </w:rPr>
+      </w:pPr>
+    </w:p>
+    <w:p>
+      <w:pPr>
+        <w:tabs>
+          <w:tab w:val="left" w:pos="720"/>
+          <w:tab w:val="left" w:pos="1440"/>
+          <w:tab w:val="left" w:pos="2160"/>
+          <w:tab w:val="left" w:pos="3201"/>
+        </w:tabs>
+        <w:rPr>
+          <w:b/>
+          <w:bCs/>
+        </w:rPr>
+      </w:pPr>
+    </w:p>
+    <w:p>
+      <w:pPr>
+        <w:tabs>
+          <w:tab w:val="left" w:pos="720"/>
+          <w:tab w:val="left" w:pos="1440"/>
+          <w:tab w:val="left" w:pos="2160"/>
+          <w:tab w:val="left" w:pos="3201"/>
+        </w:tabs>
+        <w:rPr>
+          <w:b/>
+          <w:bCs/>
+        </w:rPr>
+      </w:pPr>
+    </w:p>
+    <w:p>
+      <w:pPr>
+        <w:tabs>
+          <w:tab w:val="left" w:pos="720"/>
+          <w:tab w:val="left" w:pos="1440"/>
+          <w:tab w:val="left" w:pos="2160"/>
+          <w:tab w:val="left" w:pos="3201"/>
+        </w:tabs>
+        <w:rPr>
+          <w:b/>
+          <w:bCs/>
+        </w:rPr>
+      </w:pPr>
+    </w:p>
+    <w:p>
+      <w:pPr>
+        <w:tabs>
+          <w:tab w:val="left" w:pos="720"/>
+          <w:tab w:val="left" w:pos="1440"/>
+          <w:tab w:val="left" w:pos="2160"/>
+          <w:tab w:val="left" w:pos="3201"/>
+        </w:tabs>
+        <w:rPr>
+          <w:b/>
+          <w:bCs/>
+        </w:rPr>
+      </w:pPr>
+    </w:p>
+    <w:p>
+      <w:pPr>
+        <w:tabs>
+          <w:tab w:val="left" w:pos="720"/>
+          <w:tab w:val="left" w:pos="1440"/>
+          <w:tab w:val="left" w:pos="2160"/>
+          <w:tab w:val="left" w:pos="3201"/>
+        </w:tabs>
+        <w:rPr>
+          <w:b/>
+          <w:bCs/>
+        </w:rPr>
+      </w:pPr>
+    </w:p>
+    <w:p>
+      <w:pPr>
+        <w:tabs>
+          <w:tab w:val="left" w:pos="720"/>
+          <w:tab w:val="left" w:pos="1440"/>
+          <w:tab w:val="left" w:pos="2160"/>
+          <w:tab w:val="left" w:pos="3201"/>
+        </w:tabs>
+        <w:rPr>
+          <w:b/>
+          <w:bCs/>
+        </w:rPr>
+      </w:pPr>
+    </w:p>
+    <w:p>
+      <w:pPr>
+        <w:tabs>
+          <w:tab w:val="left" w:pos="720"/>
+          <w:tab w:val="left" w:pos="1440"/>
+          <w:tab w:val="left" w:pos="2160"/>
+          <w:tab w:val="left" w:pos="3201"/>
+        </w:tabs>
+        <w:rPr>
+          <w:b/>
+          <w:bCs/>
+        </w:rPr>
+      </w:pPr>
+    </w:p>
+    <w:p>
+      <w:pPr>
+        <w:tabs>
+          <w:tab w:val="left" w:pos="720"/>
+          <w:tab w:val="left" w:pos="1440"/>
+          <w:tab w:val="left" w:pos="2160"/>
+          <w:tab w:val="left" w:pos="3201"/>
+        </w:tabs>
+        <w:rPr>
+          <w:b/>
+          <w:bCs/>
+        </w:rPr>
+      </w:pPr>
+    </w:p>
+    <w:p>
+      <w:pPr>
+        <w:tabs>
+          <w:tab w:val="left" w:pos="720"/>
+          <w:tab w:val="left" w:pos="1440"/>
+          <w:tab w:val="left" w:pos="2160"/>
+          <w:tab w:val="left" w:pos="3201"/>
+        </w:tabs>
+        <w:rPr>
+          <w:b/>
+          <w:bCs/>
+        </w:rPr>
+      </w:pPr>
+    </w:p>
+    <w:p>
+      <w:pPr>
+        <w:tabs>
+          <w:tab w:val="left" w:pos="720"/>
+          <w:tab w:val="left" w:pos="1440"/>
+          <w:tab w:val="left" w:pos="2160"/>
+          <w:tab w:val="left" w:pos="3201"/>
+        </w:tabs>
+        <w:rPr>
+          <w:b/>
+          <w:bCs/>
+        </w:rPr>
+      </w:pPr>
+    </w:p>
+    <w:p>
+      <w:pPr>
+        <w:tabs>
+          <w:tab w:val="left" w:pos="720"/>
+          <w:tab w:val="left" w:pos="1440"/>
+          <w:tab w:val="left" w:pos="2160"/>
+          <w:tab w:val="left" w:pos="3201"/>
+        </w:tabs>
+        <w:rPr>
+          <w:b/>
+          <w:bCs/>
+        </w:rPr>
+      </w:pPr>
+    </w:p>
+    <w:p>
+      <w:pPr>
+        <w:tabs>
+          <w:tab w:val="left" w:pos="720"/>
+          <w:tab w:val="left" w:pos="1440"/>
+          <w:tab w:val="left" w:pos="2160"/>
+          <w:tab w:val="left" w:pos="3201"/>
+        </w:tabs>
+        <w:rPr>
+          <w:b/>
+          <w:bCs/>
+        </w:rPr>
+      </w:pPr>
+    </w:p>
+    <w:p>
+      <w:pPr>
+        <w:tabs>
+          <w:tab w:val="left" w:pos="720"/>
+          <w:tab w:val="left" w:pos="1440"/>
+          <w:tab w:val="left" w:pos="2160"/>
+          <w:tab w:val="left" w:pos="3201"/>
+        </w:tabs>
+        <w:rPr>
+          <w:b/>
+          <w:bCs/>
+        </w:rPr>
+      </w:pPr>
+    </w:p>
+    <w:p>
+      <w:pPr>
+        <w:tabs>
+          <w:tab w:val="left" w:pos="720"/>
+          <w:tab w:val="left" w:pos="1440"/>
+          <w:tab w:val="left" w:pos="2160"/>
+          <w:tab w:val="left" w:pos="3201"/>
+        </w:tabs>
+        <w:rPr>
+          <w:b/>
+          <w:bCs/>
+        </w:rPr>
+      </w:pPr>
+      <w:r>
+        <w:rPr>
+          <w:b/>
+          <w:bCs/>
+        </w:rPr>
+        <w:t>Aggregate</w:t>
+      </w:r>
+      <w:r>
+        <w:rPr>
+          <w:b/>
+          <w:bCs/>
+        </w:rPr>
+        <w:t xml:space="preserve">: </w:t>
+      </w:r>
+    </w:p>
+    <w:p>
+      <w:pPr>
+        <w:tabs>
+          <w:tab w:val="left" w:pos="720"/>
+          <w:tab w:val="left" w:pos="1440"/>
+          <w:tab w:val="left" w:pos="2160"/>
+          <w:tab w:val="left" w:pos="3201"/>
+        </w:tabs>
+        <w:rPr>
+          <w:bCs/>
+        </w:rPr>
+      </w:pPr>
+      <w:r>
+        <w:rPr>
+          <w:b/>
+          <w:bCs/>
+        </w:rPr>
+        <w:tab/>
+        <w:t xml:space="preserve">$match </w:t>
+      </w:r>
+      <w:r>
+        <w:rPr>
+          <w:bCs/>
+        </w:rPr>
+        <w:t>là điều kiện lọc</w:t>
+      </w:r>
+    </w:p>
+    <w:p>
+      <w:pPr>
+        <w:tabs>
+          <w:tab w:val="left" w:pos="720"/>
+          <w:tab w:val="left" w:pos="1440"/>
+          <w:tab w:val="left" w:pos="2160"/>
+          <w:tab w:val="left" w:pos="3201"/>
+        </w:tabs>
+        <w:rPr>
+          <w:bCs/>
+        </w:rPr>
+      </w:pPr>
+      <w:r>
+        <w:rPr>
+          <w:bCs/>
+        </w:rPr>
+        <w:tab/>
+      </w:r>
+      <w:r>
+        <w:rPr>
+          <w:b/>
+          <w:bCs/>
+        </w:rPr>
+        <w:t>$group</w:t>
+      </w:r>
+      <w:r>
+        <w:rPr>
+          <w:bCs/>
+        </w:rPr>
+        <w:t xml:space="preserve"> là gom nhóm thành 1 object mới với thuộc tính </w:t>
+      </w:r>
+      <w:r>
+        <w:rPr>
+          <w:b/>
+          <w:bCs/>
+          <w:color w:val="FF0000"/>
+        </w:rPr>
+        <w:t>_id</w:t>
+      </w:r>
+      <w:r>
+        <w:rPr>
+          <w:bCs/>
+        </w:rPr>
+        <w:t>, averageCost</w:t>
+      </w:r>
+      <w:r>
+        <w:rPr>
+          <w:bCs/>
+        </w:rPr>
+        <w:t>.</w:t>
+      </w:r>
+    </w:p>
+    <w:p>
+      <w:pPr>
+        <w:tabs>
+          <w:tab w:val="left" w:pos="720"/>
+          <w:tab w:val="left" w:pos="1440"/>
+          <w:tab w:val="left" w:pos="2160"/>
+          <w:tab w:val="left" w:pos="3201"/>
+        </w:tabs>
+        <w:rPr>
+          <w:bCs/>
+        </w:rPr>
+      </w:pPr>
+    </w:p>
+    <w:p>
+      <w:pPr>
+        <w:tabs>
+          <w:tab w:val="left" w:pos="720"/>
+          <w:tab w:val="left" w:pos="1440"/>
+          <w:tab w:val="left" w:pos="2160"/>
+          <w:tab w:val="left" w:pos="3201"/>
+        </w:tabs>
+        <w:rPr>
+          <w:bCs/>
+        </w:rPr>
+      </w:pPr>
+      <w:r>
+        <w:rPr>
+          <w:bCs/>
+        </w:rPr>
+        <w:t xml:space="preserve">Sử dụng </w:t>
+      </w:r>
+      <w:r>
+        <w:rPr>
+          <w:b/>
+          <w:bCs/>
+        </w:rPr>
+        <w:t>this.model(‘Model name ’)</w:t>
+      </w:r>
+      <w:r>
+        <w:rPr>
+          <w:bCs/>
+        </w:rPr>
+        <w:t xml:space="preserve"> để tham chiếu tới </w:t>
+      </w:r>
+      <w:r>
+        <w:rPr>
+          <w:b/>
+          <w:bCs/>
+        </w:rPr>
+        <w:t>Model</w:t>
+      </w:r>
+      <w:r>
+        <w:rPr>
+          <w:bCs/>
+        </w:rPr>
+        <w:t xml:space="preserve"> đó mà ko cần phải import.</w:t>
+      </w:r>
+    </w:p>
+    <w:p>
+      <w:pPr>
+        <w:tabs>
+          <w:tab w:val="left" w:pos="720"/>
+          <w:tab w:val="left" w:pos="1440"/>
+          <w:tab w:val="left" w:pos="2160"/>
+          <w:tab w:val="left" w:pos="3201"/>
+        </w:tabs>
+        <w:rPr>
+          <w:bCs/>
+        </w:rPr>
+      </w:pPr>
+    </w:p>
+    <w:p>
+      <w:pPr>
+        <w:tabs>
+          <w:tab w:val="left" w:pos="720"/>
+          <w:tab w:val="left" w:pos="1440"/>
+          <w:tab w:val="left" w:pos="2160"/>
+          <w:tab w:val="left" w:pos="3201"/>
+        </w:tabs>
+        <w:rPr>
+          <w:bCs/>
+        </w:rPr>
+      </w:pPr>
+      <w:r>
+        <w:rPr>
+          <w:bCs/>
+        </w:rPr>
+        <w:t xml:space="preserve">Nếu ta có 1 hàm static trong 1 class, ta có thể tham chiếu tới nó bằng </w:t>
+      </w:r>
+    </w:p>
+    <w:p>
+      <w:pPr>
+        <w:tabs>
+          <w:tab w:val="left" w:pos="720"/>
+          <w:tab w:val="left" w:pos="1440"/>
+          <w:tab w:val="left" w:pos="2160"/>
+          <w:tab w:val="left" w:pos="3201"/>
+        </w:tabs>
+        <w:rPr>
+          <w:rFonts w:ascii="Consolas" w:hAnsi="Consolas"/>
+          <w:b/>
+          <w:color w:val="EC5252"/>
+          <w:shd w:val="clear" w:color="auto" w:fill="F2F3F5"/>
+        </w:rPr>
+      </w:pPr>
+      <w:r>
+        <w:rPr>
+          <w:rFonts w:ascii="Consolas" w:hAnsi="Consolas"/>
+          <w:b/>
+          <w:color w:val="EC5252"/>
+          <w:shd w:val="clear" w:color="auto" w:fill="F2F3F5"/>
+        </w:rPr>
+        <w:t>this.constructor.YOUR_METHOD_NAME</w:t>
+      </w:r>
+    </w:p>
+    <w:p>
+      <w:pPr>
+        <w:tabs>
+          <w:tab w:val="left" w:pos="720"/>
+          <w:tab w:val="left" w:pos="1440"/>
+          <w:tab w:val="left" w:pos="2160"/>
+          <w:tab w:val="left" w:pos="3201"/>
+        </w:tabs>
+        <w:rPr>
+          <w:b/>
+          <w:bCs/>
+        </w:rPr>
+      </w:pPr>
+    </w:p>
+    <w:p>
+      <w:pPr>
+        <w:tabs>
+          <w:tab w:val="left" w:pos="720"/>
+          <w:tab w:val="left" w:pos="1440"/>
+          <w:tab w:val="left" w:pos="2160"/>
+          <w:tab w:val="left" w:pos="3201"/>
+        </w:tabs>
+        <w:rPr>
+          <w:b/>
+          <w:bCs/>
+        </w:rPr>
+      </w:pPr>
+      <w:r>
+        <w:rPr>
+          <w:noProof/>
+        </w:rPr>
+        <w:drawing>
+          <wp:inline distT="0" distB="0" distL="0" distR="0" wp14:anchorId="0C89A5B7" wp14:editId="1D5243FF">
+            <wp:extent cx="4267200" cy="3925163"/>
+            <wp:effectExtent l="0" t="0" r="0" b="0"/>
+            <wp:docPr id="11" name="Picture 11"/>
+            <wp:cNvGraphicFramePr>
+              <a:graphicFrameLocks xmlns:a="http://schemas.openxmlformats.org/drawingml/2006/main" noChangeAspect="1"/>
+            </wp:cNvGraphicFramePr>
+            <a:graphic xmlns:a="http://schemas.openxmlformats.org/drawingml/2006/main">
+              <a:graphicData uri="http://schemas.openxmlformats.org/drawingml/2006/picture">
+                <pic:pic xmlns:pic="http://schemas.openxmlformats.org/drawingml/2006/picture">
+                  <pic:nvPicPr>
+                    <pic:cNvPr id="1" name=""/>
+                    <pic:cNvPicPr/>
+                  </pic:nvPicPr>
+                  <pic:blipFill>
+                    <a:blip r:embed="rId21"/>
+                    <a:stretch>
+                      <a:fillRect/>
+                    </a:stretch>
+                  </pic:blipFill>
+                  <pic:spPr>
+                    <a:xfrm>
+                      <a:off x="0" y="0"/>
+                      <a:ext cx="4301213" cy="3956450"/>
+                    </a:xfrm>
+                    <a:prstGeom prst="rect">
+                      <a:avLst/>
+                    </a:prstGeom>
+                  </pic:spPr>
+                </pic:pic>
+              </a:graphicData>
+            </a:graphic>
+          </wp:inline>
+        </w:drawing>
+      </w:r>
+    </w:p>
+    <w:p/>
+    <w:p>
+      <w:r>
+        <w:rPr>
+          <w:b/>
+          <w:color w:val="FF0000"/>
+        </w:rPr>
+        <w:t>This</w:t>
+      </w:r>
+      <w:r>
+        <w:rPr>
+          <w:color w:val="FF0000"/>
+        </w:rPr>
+        <w:t xml:space="preserve"> </w:t>
+      </w:r>
+      <w:r>
+        <w:t xml:space="preserve">trong ngữ cảnh của </w:t>
+      </w:r>
+      <w:r>
+        <w:rPr>
+          <w:b/>
+        </w:rPr>
+        <w:t>post(), pre()</w:t>
+      </w:r>
+      <w:r>
+        <w:t xml:space="preserve"> </w:t>
+      </w:r>
+      <w:r>
+        <w:t xml:space="preserve">sẽ đại diện cho thực thể của </w:t>
+      </w:r>
+      <w:r>
+        <w:rPr>
+          <w:b/>
+        </w:rPr>
+        <w:t>Model</w:t>
+      </w:r>
+      <w:r>
+        <w:t>.</w:t>
+      </w:r>
+    </w:p>
+    <w:p/>
+    <w:p>
+      <w:r>
+        <w:t xml:space="preserve">Package để upload file: </w:t>
+      </w:r>
+      <w:r>
+        <w:rPr>
+          <w:b/>
+          <w:color w:val="FF0000"/>
+        </w:rPr>
+        <w:t>npm install express-fileupload</w:t>
+      </w:r>
+      <w:r>
+        <w:rPr>
+          <w:color w:val="FF0000"/>
+        </w:rPr>
+        <w:t xml:space="preserve"> </w:t>
+      </w:r>
+      <w:r>
+        <w:t>.</w:t>
+      </w:r>
+    </w:p>
+    <w:p/>
+    <w:p>
+      <w:r>
+        <w:rPr>
+          <w:noProof/>
+        </w:rPr>
+        <w:drawing>
+          <wp:inline distT="0" distB="0" distL="0" distR="0" wp14:anchorId="51DFA801" wp14:editId="138EED06">
+            <wp:extent cx="4654550" cy="940641"/>
+            <wp:effectExtent l="0" t="0" r="0" b="0"/>
+            <wp:docPr id="13" name="Picture 13"/>
+            <wp:cNvGraphicFramePr>
+              <a:graphicFrameLocks xmlns:a="http://schemas.openxmlformats.org/drawingml/2006/main" noChangeAspect="1"/>
+            </wp:cNvGraphicFramePr>
+            <a:graphic xmlns:a="http://schemas.openxmlformats.org/drawingml/2006/main">
+              <a:graphicData uri="http://schemas.openxmlformats.org/drawingml/2006/picture">
+                <pic:pic xmlns:pic="http://schemas.openxmlformats.org/drawingml/2006/picture">
+                  <pic:nvPicPr>
+                    <pic:cNvPr id="1" name=""/>
+                    <pic:cNvPicPr/>
+                  </pic:nvPicPr>
+                  <pic:blipFill>
+                    <a:blip r:embed="rId22"/>
+                    <a:stretch>
+                      <a:fillRect/>
+                    </a:stretch>
+                  </pic:blipFill>
+                  <pic:spPr>
+                    <a:xfrm>
+                      <a:off x="0" y="0"/>
+                      <a:ext cx="4713581" cy="952571"/>
+                    </a:xfrm>
+                    <a:prstGeom prst="rect">
+                      <a:avLst/>
+                    </a:prstGeom>
+                  </pic:spPr>
+                </pic:pic>
+              </a:graphicData>
+            </a:graphic>
+          </wp:inline>
+        </w:drawing>
+      </w:r>
+    </w:p>
+    <w:p/>
+    <w:p>
+      <w:pPr>
+        <w:tabs>
+          <w:tab w:val="left" w:pos="1600"/>
+        </w:tabs>
+      </w:pPr>
+      <w:r>
+        <w:rPr>
+          <w:b/>
+        </w:rPr>
+        <w:t xml:space="preserve">select: </w:t>
+      </w:r>
+      <w:r>
+        <w:rPr>
+          <w:b/>
+          <w:color w:val="FF0000"/>
+        </w:rPr>
+        <w:t>false</w:t>
+      </w:r>
+      <w:r>
+        <w:rPr>
+          <w:color w:val="FF0000"/>
+        </w:rPr>
+        <w:t xml:space="preserve"> </w:t>
+      </w:r>
+      <w:r>
+        <w:t xml:space="preserve">. Khi lấy user từ DB lên thì field password sẽ </w:t>
+      </w:r>
+      <w:r>
+        <w:rPr>
+          <w:b/>
+        </w:rPr>
+        <w:t>KO</w:t>
+      </w:r>
+      <w:r>
+        <w:t xml:space="preserve"> dc hiển thị.</w:t>
+      </w:r>
+    </w:p>
+    <w:p>
+      <w:pPr>
+        <w:tabs>
+          <w:tab w:val="left" w:pos="1600"/>
+        </w:tabs>
+      </w:pPr>
+    </w:p>
+    <w:p>
+      <w:pPr>
+        <w:tabs>
+          <w:tab w:val="left" w:pos="1600"/>
+        </w:tabs>
+      </w:pPr>
+    </w:p>
+    <w:p>
+      <w:pPr>
+        <w:tabs>
+          <w:tab w:val="left" w:pos="1600"/>
+        </w:tabs>
+        <w:rPr>
+          <w:b/>
+          <w:sz w:val="28"/>
+          <w:szCs w:val="28"/>
+        </w:rPr>
+      </w:pPr>
+      <w:r>
+        <w:rPr>
+          <w:b/>
+          <w:sz w:val="28"/>
+          <w:szCs w:val="28"/>
+        </w:rPr>
+        <w:lastRenderedPageBreak/>
+        <w:t>SECURITY PACKAGE</w:t>
+      </w:r>
+    </w:p>
+    <w:p>
+      <w:pPr>
+        <w:tabs>
+          <w:tab w:val="left" w:pos="1600"/>
+        </w:tabs>
+      </w:pPr>
+    </w:p>
+    <w:p>
+      <w:pPr>
+        <w:tabs>
+          <w:tab w:val="left" w:pos="1600"/>
+        </w:tabs>
+      </w:pPr>
+      <w:r>
+        <w:t xml:space="preserve">Package: </w:t>
+      </w:r>
+      <w:r>
+        <w:rPr>
+          <w:b/>
+          <w:color w:val="FF0000"/>
+        </w:rPr>
+        <w:t xml:space="preserve">npm install </w:t>
+      </w:r>
+      <w:r>
+        <w:rPr>
+          <w:b/>
+          <w:color w:val="FF0000"/>
+        </w:rPr>
+        <w:t>helmet</w:t>
+      </w:r>
+      <w:r>
+        <w:t>.</w:t>
+      </w:r>
+    </w:p>
+    <w:p>
+      <w:pPr>
+        <w:tabs>
+          <w:tab w:val="left" w:pos="1600"/>
+        </w:tabs>
+      </w:pPr>
+      <w:r>
+        <w:t>Package này giúp thêm vào header các properties mặc định để chống Attacker</w:t>
+      </w:r>
+      <w:r>
+        <w:t>.</w:t>
+      </w:r>
+    </w:p>
+    <w:p>
+      <w:pPr>
+        <w:tabs>
+          <w:tab w:val="left" w:pos="1600"/>
+        </w:tabs>
+      </w:pPr>
+    </w:p>
+    <w:p>
+      <w:pPr>
+        <w:tabs>
+          <w:tab w:val="left" w:pos="1600"/>
+        </w:tabs>
+      </w:pPr>
+      <w:r>
+        <w:t xml:space="preserve">Package: </w:t>
+      </w:r>
+      <w:r>
+        <w:rPr>
+          <w:b/>
+          <w:color w:val="FF0000"/>
+        </w:rPr>
+        <w:t>npm install express-mongo-sanitize</w:t>
+      </w:r>
+      <w:r>
+        <w:t>.</w:t>
+      </w:r>
+    </w:p>
+    <w:p>
+      <w:pPr>
+        <w:tabs>
+          <w:tab w:val="left" w:pos="1600"/>
+        </w:tabs>
+      </w:pPr>
+      <w:r>
+        <w:t xml:space="preserve">Package này giúp </w:t>
+      </w:r>
+      <w:r>
+        <w:rPr>
+          <w:b/>
+          <w:color w:val="FF0000"/>
+        </w:rPr>
+        <w:t>ngăn chặn</w:t>
+      </w:r>
+      <w:r>
+        <w:rPr>
+          <w:color w:val="FF0000"/>
+        </w:rPr>
+        <w:t xml:space="preserve"> </w:t>
+      </w:r>
+      <w:r>
+        <w:rPr>
+          <w:b/>
+        </w:rPr>
+        <w:t>NoSQL injection</w:t>
+      </w:r>
+      <w:r>
+        <w:t>.</w:t>
+      </w:r>
+    </w:p>
+    <w:p>
+      <w:pPr>
+        <w:tabs>
+          <w:tab w:val="left" w:pos="1600"/>
+        </w:tabs>
+      </w:pPr>
+    </w:p>
+    <w:p>
+      <w:pPr>
+        <w:tabs>
+          <w:tab w:val="left" w:pos="1600"/>
+        </w:tabs>
+      </w:pPr>
+      <w:r>
+        <w:t xml:space="preserve">Package: </w:t>
+      </w:r>
+      <w:r>
+        <w:rPr>
+          <w:b/>
+          <w:color w:val="FF0000"/>
+        </w:rPr>
+        <w:t xml:space="preserve">npm install </w:t>
+      </w:r>
+      <w:r>
+        <w:rPr>
+          <w:b/>
+          <w:color w:val="FF0000"/>
+        </w:rPr>
+        <w:t>xss-clean</w:t>
+      </w:r>
+      <w:r>
+        <w:t>.</w:t>
+      </w:r>
+    </w:p>
+    <w:p>
+      <w:pPr>
+        <w:tabs>
+          <w:tab w:val="left" w:pos="1600"/>
+        </w:tabs>
+      </w:pPr>
+      <w:r>
+        <w:t xml:space="preserve">Package này giúp </w:t>
+      </w:r>
+      <w:r>
+        <w:rPr>
+          <w:b/>
+          <w:color w:val="FF0000"/>
+        </w:rPr>
+        <w:t>ngăn chặn</w:t>
+      </w:r>
+      <w:r>
+        <w:rPr>
+          <w:b/>
+        </w:rPr>
+        <w:t xml:space="preserve"> XSS Attack -  </w:t>
+      </w:r>
+      <w:r>
+        <w:t>Attacker sẽ chèn các tag HTML vào value của properties ở trong body và request lên server(vd: &lt;script&gt;...&lt;/script&gt;)</w:t>
+      </w:r>
+      <w:r>
+        <w:t>.</w:t>
+      </w:r>
+    </w:p>
+    <w:p>
+      <w:pPr>
+        <w:tabs>
+          <w:tab w:val="left" w:pos="1600"/>
+        </w:tabs>
+      </w:pPr>
+    </w:p>
+    <w:p>
+      <w:pPr>
+        <w:tabs>
+          <w:tab w:val="left" w:pos="1600"/>
+        </w:tabs>
+      </w:pPr>
+      <w:r>
+        <w:t xml:space="preserve">Package: </w:t>
+      </w:r>
+      <w:r>
+        <w:rPr>
+          <w:b/>
+          <w:color w:val="FF0000"/>
+        </w:rPr>
+        <w:t>npm install express-</w:t>
+      </w:r>
+      <w:r>
+        <w:rPr>
+          <w:b/>
+          <w:color w:val="FF0000"/>
+        </w:rPr>
+        <w:t>rate-limit</w:t>
+      </w:r>
+      <w:r>
+        <w:t>.</w:t>
+      </w:r>
+    </w:p>
+    <w:p>
+      <w:pPr>
+        <w:tabs>
+          <w:tab w:val="left" w:pos="1600"/>
+        </w:tabs>
+      </w:pPr>
+      <w:r>
+        <w:t xml:space="preserve">Package này giúp </w:t>
+      </w:r>
+      <w:r>
+        <w:rPr>
+          <w:b/>
+          <w:color w:val="FF0000"/>
+        </w:rPr>
+        <w:t>giới hạn</w:t>
+      </w:r>
+      <w:r>
+        <w:rPr>
+          <w:color w:val="FF0000"/>
+        </w:rPr>
+        <w:t xml:space="preserve"> </w:t>
+      </w:r>
+      <w:r>
+        <w:rPr>
+          <w:b/>
+        </w:rPr>
+        <w:t>số lượng request trong thời gian nhất định</w:t>
+      </w:r>
+      <w:r>
+        <w:t>.</w:t>
+      </w:r>
+    </w:p>
+    <w:p>
+      <w:pPr>
+        <w:tabs>
+          <w:tab w:val="left" w:pos="1600"/>
+        </w:tabs>
+      </w:pPr>
+    </w:p>
+    <w:p>
+      <w:pPr>
+        <w:tabs>
+          <w:tab w:val="left" w:pos="1600"/>
+        </w:tabs>
+      </w:pPr>
+      <w:r>
+        <w:rPr>
+          <w:noProof/>
+        </w:rPr>
+        <w:drawing>
+          <wp:inline distT="0" distB="0" distL="0" distR="0" wp14:anchorId="5E39B8BB" wp14:editId="0C5421CB">
+            <wp:extent cx="3479800" cy="882203"/>
+            <wp:effectExtent l="0" t="0" r="6350" b="0"/>
+            <wp:docPr id="14" name="Picture 14"/>
+            <wp:cNvGraphicFramePr>
+              <a:graphicFrameLocks xmlns:a="http://schemas.openxmlformats.org/drawingml/2006/main" noChangeAspect="1"/>
+            </wp:cNvGraphicFramePr>
+            <a:graphic xmlns:a="http://schemas.openxmlformats.org/drawingml/2006/main">
+              <a:graphicData uri="http://schemas.openxmlformats.org/drawingml/2006/picture">
+                <pic:pic xmlns:pic="http://schemas.openxmlformats.org/drawingml/2006/picture">
+                  <pic:nvPicPr>
+                    <pic:cNvPr id="1" name=""/>
+                    <pic:cNvPicPr/>
+                  </pic:nvPicPr>
+                  <pic:blipFill>
+                    <a:blip r:embed="rId23"/>
+                    <a:stretch>
+                      <a:fillRect/>
+                    </a:stretch>
+                  </pic:blipFill>
+                  <pic:spPr>
+                    <a:xfrm>
+                      <a:off x="0" y="0"/>
+                      <a:ext cx="3601350" cy="913019"/>
+                    </a:xfrm>
+                    <a:prstGeom prst="rect">
+                      <a:avLst/>
+                    </a:prstGeom>
+                  </pic:spPr>
+                </pic:pic>
+              </a:graphicData>
+            </a:graphic>
+          </wp:inline>
+        </w:drawing>
+      </w:r>
+    </w:p>
+    <w:p>
+      <w:pPr>
+        <w:tabs>
+          <w:tab w:val="left" w:pos="1600"/>
+        </w:tabs>
+      </w:pPr>
+      <w:r>
+        <w:t xml:space="preserve">Trong 10 phút chỉ dc </w:t>
+      </w:r>
+      <w:r>
+        <w:rPr>
+          <w:b/>
+        </w:rPr>
+        <w:t>request</w:t>
+      </w:r>
+      <w:r>
+        <w:t xml:space="preserve"> 100 lần (chặn theo IP). </w:t>
+      </w:r>
+    </w:p>
+    <w:p>
+      <w:pPr>
+        <w:tabs>
+          <w:tab w:val="left" w:pos="1600"/>
+        </w:tabs>
+      </w:pPr>
+    </w:p>
+    <w:p>
+      <w:pPr>
+        <w:tabs>
+          <w:tab w:val="left" w:pos="1600"/>
+        </w:tabs>
+      </w:pPr>
+      <w:r>
+        <w:t xml:space="preserve">Package: </w:t>
+      </w:r>
+      <w:r>
+        <w:rPr>
+          <w:b/>
+          <w:color w:val="FF0000"/>
+        </w:rPr>
+        <w:t xml:space="preserve">npm install </w:t>
+      </w:r>
+      <w:r>
+        <w:rPr>
+          <w:b/>
+          <w:color w:val="FF0000"/>
+        </w:rPr>
+        <w:t>hpp</w:t>
+      </w:r>
+      <w:r>
+        <w:t>.</w:t>
+      </w:r>
+    </w:p>
+    <w:p>
+      <w:pPr>
+        <w:tabs>
+          <w:tab w:val="left" w:pos="1600"/>
+        </w:tabs>
+      </w:pPr>
+      <w:r>
+        <w:t xml:space="preserve">Package này giúp ngăn chặn </w:t>
+      </w:r>
+      <w:r>
+        <w:rPr>
+          <w:b/>
+        </w:rPr>
+        <w:t>Attacker</w:t>
+      </w:r>
+      <w:r>
+        <w:t xml:space="preserve"> thêm field param trùng tên trên req</w:t>
+      </w:r>
+      <w:r>
+        <w:t>.</w:t>
+      </w:r>
+    </w:p>
+    <w:p>
+      <w:pPr>
+        <w:tabs>
+          <w:tab w:val="left" w:pos="1600"/>
+        </w:tabs>
       </w:pPr>
       <w:bookmarkStart w:id="0" w:name="_GoBack"/>
       <w:bookmarkEnd w:id="0"/>
@@ -12322,6 +16051,121 @@
     </w:lvl>
   </w:abstractNum>
   <w:abstractNum w:abstractNumId="1" w15:restartNumberingAfterBreak="0">
+    <w:nsid w:val="1C650D87"/>
+    <w:multiLevelType w:val="hybridMultilevel"/>
+    <w:tmpl w:val="65A84D6C"/>
+    <w:lvl w:ilvl="0" w:tplc="D556BE2E">
+      <w:numFmt w:val="bullet"/>
+      <w:lvlText w:val=""/>
+      <w:lvlJc w:val="left"/>
+      <w:pPr>
+        <w:ind w:left="720" w:hanging="360"/>
+      </w:pPr>
+      <w:rPr>
+        <w:rFonts w:ascii="Wingdings" w:eastAsiaTheme="minorHAnsi" w:hAnsi="Wingdings" w:cstheme="minorBidi" w:hint="default"/>
+        <w:b w:val="0"/>
+        <w:color w:val="505050"/>
+        <w:sz w:val="18"/>
+      </w:rPr>
+    </w:lvl>
+    <w:lvl w:ilvl="1" w:tplc="04090003" w:tentative="1">
+      <w:start w:val="1"/>
+      <w:numFmt w:val="bullet"/>
+      <w:lvlText w:val="o"/>
+      <w:lvlJc w:val="left"/>
+      <w:pPr>
+        <w:ind w:left="1440" w:hanging="360"/>
+      </w:pPr>
+      <w:rPr>
+        <w:rFonts w:ascii="Courier New" w:hAnsi="Courier New" w:cs="Courier New" w:hint="default"/>
+      </w:rPr>
+    </w:lvl>
+    <w:lvl w:ilvl="2" w:tplc="04090005" w:tentative="1">
+      <w:start w:val="1"/>
+      <w:numFmt w:val="bullet"/>
+      <w:lvlText w:val=""/>
+      <w:lvlJc w:val="left"/>
+      <w:pPr>
+        <w:ind w:left="2160" w:hanging="360"/>
+      </w:pPr>
+      <w:rPr>
+        <w:rFonts w:ascii="Wingdings" w:hAnsi="Wingdings" w:hint="default"/>
+      </w:rPr>
+    </w:lvl>
+    <w:lvl w:ilvl="3" w:tplc="04090001" w:tentative="1">
+      <w:start w:val="1"/>
+      <w:numFmt w:val="bullet"/>
+      <w:lvlText w:val=""/>
+      <w:lvlJc w:val="left"/>
+      <w:pPr>
+        <w:ind w:left="2880" w:hanging="360"/>
+      </w:pPr>
+      <w:rPr>
+        <w:rFonts w:ascii="Symbol" w:hAnsi="Symbol" w:hint="default"/>
+      </w:rPr>
+    </w:lvl>
+    <w:lvl w:ilvl="4" w:tplc="04090003" w:tentative="1">
+      <w:start w:val="1"/>
+      <w:numFmt w:val="bullet"/>
+      <w:lvlText w:val="o"/>
+      <w:lvlJc w:val="left"/>
+      <w:pPr>
+        <w:ind w:left="3600" w:hanging="360"/>
+      </w:pPr>
+      <w:rPr>
+        <w:rFonts w:ascii="Courier New" w:hAnsi="Courier New" w:cs="Courier New" w:hint="default"/>
+      </w:rPr>
+    </w:lvl>
+    <w:lvl w:ilvl="5" w:tplc="04090005" w:tentative="1">
+      <w:start w:val="1"/>
+      <w:numFmt w:val="bullet"/>
+      <w:lvlText w:val=""/>
+      <w:lvlJc w:val="left"/>
+      <w:pPr>
+        <w:ind w:left="4320" w:hanging="360"/>
+      </w:pPr>
+      <w:rPr>
+        <w:rFonts w:ascii="Wingdings" w:hAnsi="Wingdings" w:hint="default"/>
+      </w:rPr>
+    </w:lvl>
+    <w:lvl w:ilvl="6" w:tplc="04090001" w:tentative="1">
+      <w:start w:val="1"/>
+      <w:numFmt w:val="bullet"/>
+      <w:lvlText w:val=""/>
+      <w:lvlJc w:val="left"/>
+      <w:pPr>
+        <w:ind w:left="5040" w:hanging="360"/>
+      </w:pPr>
+      <w:rPr>
+        <w:rFonts w:ascii="Symbol" w:hAnsi="Symbol" w:hint="default"/>
+      </w:rPr>
+    </w:lvl>
+    <w:lvl w:ilvl="7" w:tplc="04090003" w:tentative="1">
+      <w:start w:val="1"/>
+      <w:numFmt w:val="bullet"/>
+      <w:lvlText w:val="o"/>
+      <w:lvlJc w:val="left"/>
+      <w:pPr>
+        <w:ind w:left="5760" w:hanging="360"/>
+      </w:pPr>
+      <w:rPr>
+        <w:rFonts w:ascii="Courier New" w:hAnsi="Courier New" w:cs="Courier New" w:hint="default"/>
+      </w:rPr>
+    </w:lvl>
+    <w:lvl w:ilvl="8" w:tplc="04090005" w:tentative="1">
+      <w:start w:val="1"/>
+      <w:numFmt w:val="bullet"/>
+      <w:lvlText w:val=""/>
+      <w:lvlJc w:val="left"/>
+      <w:pPr>
+        <w:ind w:left="6480" w:hanging="360"/>
+      </w:pPr>
+      <w:rPr>
+        <w:rFonts w:ascii="Wingdings" w:hAnsi="Wingdings" w:hint="default"/>
+      </w:rPr>
+    </w:lvl>
+  </w:abstractNum>
+  <w:abstractNum w:abstractNumId="2" w15:restartNumberingAfterBreak="0">
     <w:nsid w:val="20482784"/>
     <w:multiLevelType w:val="hybridMultilevel"/>
     <w:tmpl w:val="ABD82C38"/>
@@ -12435,10 +16279,13 @@
     </w:lvl>
   </w:abstractNum>
   <w:num w:numId="1">
-    <w:abstractNumId w:val="1"/>
+    <w:abstractNumId w:val="2"/>
   </w:num>
   <w:num w:numId="2">
     <w:abstractNumId w:val="0"/>
+  </w:num>
+  <w:num w:numId="3">
+    <w:abstractNumId w:val="1"/>
   </w:num>
 </w:numbering>
 </file>

</xml_diff>